<commit_message>
deleted phi from state vector
</commit_message>
<xml_diff>
--- a/Tutorials/Ru_Теория.docx
+++ b/Tutorials/Ru_Теория.docx
@@ -613,9 +613,9 @@
         </w:rPr>
         <w:lastRenderedPageBreak/>
         <w:drawing>
-          <wp:inline distT="0" distB="0" distL="0" distR="0" wp14:anchorId="693FED5E" wp14:editId="7449938B">
-            <wp:extent cx="3788696" cy="2520000"/>
-            <wp:effectExtent l="0" t="0" r="2540" b="0"/>
+          <wp:inline distT="0" distB="0" distL="0" distR="0" wp14:anchorId="693FED5E" wp14:editId="0D1CC070">
+            <wp:extent cx="3247454" cy="2160000"/>
+            <wp:effectExtent l="0" t="0" r="0" b="0"/>
             <wp:docPr id="6" name="Рисунок 6"/>
             <wp:cNvGraphicFramePr>
               <a:graphicFrameLocks xmlns:a="http://schemas.openxmlformats.org/drawingml/2006/main" noChangeAspect="1"/>
@@ -641,7 +641,7 @@
                   <pic:spPr bwMode="auto">
                     <a:xfrm>
                       <a:off x="0" y="0"/>
-                      <a:ext cx="3788696" cy="2520000"/>
+                      <a:ext cx="3247454" cy="2160000"/>
                     </a:xfrm>
                     <a:prstGeom prst="rect">
                       <a:avLst/>
@@ -706,8 +706,8 @@
                 <w:noProof/>
               </w:rPr>
               <w:drawing>
-                <wp:inline distT="0" distB="0" distL="0" distR="0" wp14:anchorId="61537240" wp14:editId="0F2FAF39">
-                  <wp:extent cx="2520000" cy="2520000"/>
+                <wp:inline distT="0" distB="0" distL="0" distR="0" wp14:anchorId="61537240" wp14:editId="0C360158">
+                  <wp:extent cx="2160000" cy="2160000"/>
                   <wp:effectExtent l="0" t="0" r="0" b="0"/>
                   <wp:docPr id="7" name="Рисунок 7"/>
                   <wp:cNvGraphicFramePr>
@@ -735,7 +735,7 @@
                         <pic:spPr>
                           <a:xfrm>
                             <a:off x="0" y="0"/>
-                            <a:ext cx="2520000" cy="2520000"/>
+                            <a:ext cx="2160000" cy="2160000"/>
                           </a:xfrm>
                           <a:prstGeom prst="rect">
                             <a:avLst/>
@@ -763,9 +763,9 @@
                 <w:lang w:val="en-US"/>
               </w:rPr>
               <w:drawing>
-                <wp:inline distT="0" distB="0" distL="0" distR="0" wp14:anchorId="7F1FBCA9" wp14:editId="4D8E281F">
-                  <wp:extent cx="2553901" cy="2520000"/>
-                  <wp:effectExtent l="0" t="0" r="0" b="0"/>
+                <wp:inline distT="0" distB="0" distL="0" distR="0" wp14:anchorId="7F1FBCA9" wp14:editId="05F4A0F3">
+                  <wp:extent cx="2189058" cy="2160000"/>
+                  <wp:effectExtent l="0" t="0" r="1905" b="0"/>
                   <wp:docPr id="8" name="Рисунок 8"/>
                   <wp:cNvGraphicFramePr>
                     <a:graphicFrameLocks xmlns:a="http://schemas.openxmlformats.org/drawingml/2006/main" noChangeAspect="1"/>
@@ -792,7 +792,7 @@
                         <pic:spPr>
                           <a:xfrm>
                             <a:off x="0" y="0"/>
-                            <a:ext cx="2553901" cy="2520000"/>
+                            <a:ext cx="2189058" cy="2160000"/>
                           </a:xfrm>
                           <a:prstGeom prst="rect">
                             <a:avLst/>
@@ -864,8 +864,8 @@
         <w:tblLook w:val="04A0" w:firstRow="1" w:lastRow="0" w:firstColumn="1" w:lastColumn="0" w:noHBand="0" w:noVBand="1"/>
       </w:tblPr>
       <w:tblGrid>
-        <w:gridCol w:w="4536"/>
-        <w:gridCol w:w="4819"/>
+        <w:gridCol w:w="4672"/>
+        <w:gridCol w:w="4673"/>
       </w:tblGrid>
       <w:tr>
         <w:tc>
@@ -882,8 +882,8 @@
                 <w:lang w:val="en-US"/>
               </w:rPr>
               <w:drawing>
-                <wp:inline distT="0" distB="0" distL="0" distR="0" wp14:anchorId="20ED5FBA" wp14:editId="39C17E3D">
-                  <wp:extent cx="2118850" cy="2520000"/>
+                <wp:inline distT="0" distB="0" distL="0" distR="0" wp14:anchorId="20ED5FBA" wp14:editId="6E331EC4">
+                  <wp:extent cx="1816157" cy="2160000"/>
                   <wp:effectExtent l="0" t="0" r="0" b="0"/>
                   <wp:docPr id="1" name="Рисунок 1"/>
                   <wp:cNvGraphicFramePr>
@@ -910,7 +910,7 @@
                         <pic:spPr bwMode="auto">
                           <a:xfrm>
                             <a:off x="0" y="0"/>
-                            <a:ext cx="2118850" cy="2520000"/>
+                            <a:ext cx="1816157" cy="2160000"/>
                           </a:xfrm>
                           <a:prstGeom prst="rect">
                             <a:avLst/>
@@ -946,8 +946,8 @@
                 <w:lang w:val="en-US"/>
               </w:rPr>
               <w:drawing>
-                <wp:inline distT="0" distB="0" distL="0" distR="0" wp14:anchorId="3F610BB1" wp14:editId="69571530">
-                  <wp:extent cx="2922928" cy="2520000"/>
+                <wp:inline distT="0" distB="0" distL="0" distR="0" wp14:anchorId="3F610BB1" wp14:editId="4BC91370">
+                  <wp:extent cx="2505367" cy="2160000"/>
                   <wp:effectExtent l="0" t="0" r="0" b="0"/>
                   <wp:docPr id="2" name="Рисунок 2"/>
                   <wp:cNvGraphicFramePr>
@@ -975,7 +975,7 @@
                         <pic:spPr>
                           <a:xfrm>
                             <a:off x="0" y="0"/>
-                            <a:ext cx="2922928" cy="2520000"/>
+                            <a:ext cx="2505367" cy="2160000"/>
                           </a:xfrm>
                           <a:prstGeom prst="rect">
                             <a:avLst/>
@@ -1046,7 +1046,6 @@
         <w:t xml:space="preserve"> транспортных средствах, как </w:t>
       </w:r>
       <w:r>
-        <w:lastRenderedPageBreak/>
         <w:t>сегвей</w:t>
       </w:r>
       <w:r>
@@ -1102,6 +1101,7 @@
         <w:rPr>
           <w:noProof/>
         </w:rPr>
+        <w:lastRenderedPageBreak/>
         <w:drawing>
           <wp:inline distT="0" distB="0" distL="0" distR="0" wp14:anchorId="1E3B57A9" wp14:editId="27DC427F">
             <wp:extent cx="1878195" cy="2520000"/>
@@ -1196,10 +1196,28 @@
         <w:jc w:val="both"/>
       </w:pPr>
       <w:r>
-        <w:t>На рис. 7 показан однозвенный маятник 1 с маховиком 3. Маятник способен совершать круговые движения в вертикальной плоскости. Его ось вращения расположена на неподвижном основании. В этой оси отсутствует какой-либо привод.</w:t>
-      </w:r>
-      <w:r>
-        <w:t xml:space="preserve"> Сам маятник 1 также часто называют стержнем.</w:t>
+        <w:t xml:space="preserve">На рис. 7 показан однозвенный маятник </w:t>
+      </w:r>
+      <w:r>
+        <w:t>4</w:t>
+      </w:r>
+      <w:r>
+        <w:t xml:space="preserve"> с маховиком </w:t>
+      </w:r>
+      <w:r>
+        <w:t>1</w:t>
+      </w:r>
+      <w:r>
+        <w:t>. Маятник способен совершать круговые движения в вертикальной плоскости. Его ось вращения расположена на неподвижном основании. В этой оси отсутствует какой-либо привод.</w:t>
+      </w:r>
+      <w:r>
+        <w:t xml:space="preserve"> Сам маятник </w:t>
+      </w:r>
+      <w:r>
+        <w:t>4</w:t>
+      </w:r>
+      <w:r>
+        <w:t xml:space="preserve"> также часто называют стержнем.</w:t>
       </w:r>
     </w:p>
     <w:p>
@@ -1212,9 +1230,50 @@
       </w:pPr>
       <w:r>
         <w:rPr>
+          <w:noProof/>
           <w:color w:val="FF0000"/>
         </w:rPr>
-        <w:t>&lt;фотография маятника&gt;</w:t>
+        <w:drawing>
+          <wp:inline distT="0" distB="0" distL="0" distR="0" wp14:anchorId="614187B6" wp14:editId="45633FBE">
+            <wp:extent cx="2937462" cy="3600000"/>
+            <wp:effectExtent l="0" t="0" r="0" b="635"/>
+            <wp:docPr id="15" name="Рисунок 15"/>
+            <wp:cNvGraphicFramePr>
+              <a:graphicFrameLocks xmlns:a="http://schemas.openxmlformats.org/drawingml/2006/main" noChangeAspect="1"/>
+            </wp:cNvGraphicFramePr>
+            <a:graphic xmlns:a="http://schemas.openxmlformats.org/drawingml/2006/main">
+              <a:graphicData uri="http://schemas.openxmlformats.org/drawingml/2006/picture">
+                <pic:pic xmlns:pic="http://schemas.openxmlformats.org/drawingml/2006/picture">
+                  <pic:nvPicPr>
+                    <pic:cNvPr id="15" name="Рисунок 15"/>
+                    <pic:cNvPicPr/>
+                  </pic:nvPicPr>
+                  <pic:blipFill>
+                    <a:blip r:embed="rId18" cstate="print">
+                      <a:extLst>
+                        <a:ext uri="{28A0092B-C50C-407E-A947-70E740481C1C}">
+                          <a14:useLocalDpi xmlns:a14="http://schemas.microsoft.com/office/drawing/2010/main" val="0"/>
+                        </a:ext>
+                      </a:extLst>
+                    </a:blip>
+                    <a:stretch>
+                      <a:fillRect/>
+                    </a:stretch>
+                  </pic:blipFill>
+                  <pic:spPr>
+                    <a:xfrm>
+                      <a:off x="0" y="0"/>
+                      <a:ext cx="2937462" cy="3600000"/>
+                    </a:xfrm>
+                    <a:prstGeom prst="rect">
+                      <a:avLst/>
+                    </a:prstGeom>
+                  </pic:spPr>
+                </pic:pic>
+              </a:graphicData>
+            </a:graphic>
+          </wp:inline>
+        </w:drawing>
       </w:r>
     </w:p>
     <w:p>
@@ -1223,7 +1282,22 @@
         <w:jc w:val="center"/>
       </w:pPr>
       <w:r>
-        <w:t xml:space="preserve">Рисунок 7. Основные компоненты маятника с маховиком. 1 – стержень, 2 </w:t>
+        <w:t xml:space="preserve">Рисунок 7. Основные компоненты маятника с маховиком. </w:t>
+      </w:r>
+      <w:r>
+        <w:t xml:space="preserve">1 – маховик, 2 – электродвигатель, 3 – ось маховика, </w:t>
+      </w:r>
+      <w:r>
+        <w:t>4</w:t>
+      </w:r>
+      <w:r>
+        <w:t xml:space="preserve"> – стержень, </w:t>
+      </w:r>
+      <w:r>
+        <w:t>5</w:t>
+      </w:r>
+      <w:r>
+        <w:t xml:space="preserve"> </w:t>
       </w:r>
       <w:r>
         <w:t>–</w:t>
@@ -1232,10 +1306,10 @@
         <w:t xml:space="preserve"> </w:t>
       </w:r>
       <w:r>
-        <w:t>ось стержня, 3 – маховик, 4 – ось маховика, 5 – электродвигатель</w:t>
-      </w:r>
-      <w:r>
-        <w:t>, 6 – плата управления</w:t>
+        <w:t xml:space="preserve">ось стержня, </w:t>
+      </w:r>
+      <w:r>
+        <w:t>6 – плата управления</w:t>
       </w:r>
       <w:r>
         <w:t>.</w:t>
@@ -1248,7 +1322,13 @@
         <w:jc w:val="both"/>
       </w:pPr>
       <w:r>
-        <w:t xml:space="preserve">Ось вращения маховика 4 закреплена на </w:t>
+        <w:t xml:space="preserve">Ось вращения маховика </w:t>
+      </w:r>
+      <w:r>
+        <w:t>3</w:t>
+      </w:r>
+      <w:r>
+        <w:t xml:space="preserve"> закреплена на </w:t>
       </w:r>
       <w:r>
         <w:t>стержне</w:t>
@@ -1268,7 +1348,13 @@
       </w:r>
       <w:proofErr w:type="spellEnd"/>
       <w:r>
-        <w:t xml:space="preserve"> электродвигателем 5. </w:t>
+        <w:t xml:space="preserve"> электродвигателем </w:t>
+      </w:r>
+      <w:r>
+        <w:t>2</w:t>
+      </w:r>
+      <w:r>
+        <w:t xml:space="preserve">. </w:t>
       </w:r>
     </w:p>
     <w:p>
@@ -1278,6 +1364,7 @@
         <w:jc w:val="both"/>
       </w:pPr>
       <w:r>
+        <w:lastRenderedPageBreak/>
         <w:t>Электропривод</w:t>
       </w:r>
       <w:r>
@@ -1302,7 +1389,13 @@
         <w:t>е</w:t>
       </w:r>
       <w:r>
-        <w:t>, ось ротора жестко соединена с осью маховика. Плата управления включает в себя микроконтроллер, драйвер двигателя и трехфазный усилитель мощности. При управлении используется информация об углах поворота стержня относительно неподвижного основания и маховика относительно стержня.</w:t>
+        <w:t xml:space="preserve">, ось ротора жестко соединена с осью маховика. Плата управления </w:t>
+      </w:r>
+      <w:r>
+        <w:t xml:space="preserve">6 </w:t>
+      </w:r>
+      <w:r>
+        <w:t>включает в себя микроконтроллер, драйвер двигателя и трехфазный усилитель мощности. При управлении используется информация об углах поворота стержня относительно неподвижного основания и маховика относительно стержня.</w:t>
       </w:r>
       <w:r>
         <w:t xml:space="preserve"> Эти углы измеряются магнитными датчика</w:t>
@@ -1396,11 +1489,7 @@
         <w:t xml:space="preserve"> </w:t>
       </w:r>
       <w:r>
-        <w:t xml:space="preserve">горизонтальной оси, перпендикулярной плоскости качания стержня. Эта ось параллельна оси шарнира О. Ось вращения маховика является продолжением оси ротора </w:t>
-      </w:r>
-      <w:r>
-        <w:lastRenderedPageBreak/>
-        <w:t>электродвигателя.</w:t>
+        <w:t>горизонтальной оси, перпендикулярной плоскости качания стержня. Эта ось параллельна оси шарнира О. Ось вращения маховика является продолжением оси ротора электродвигателя.</w:t>
       </w:r>
       <w:r>
         <w:t xml:space="preserve"> Все необходимые обозначения и параметры маятника приведены в таблице 1.</w:t>
@@ -1422,19 +1511,19 @@
         <w:jc w:val="both"/>
       </w:pPr>
       <w:r>
-        <w:t xml:space="preserve">Вращение двигателем осуществляется с помощью алгоритма векторного управления. Для сокращения вычислительной нагрузки на микроконтроллер мы будем использовать квадратурное напряжение, в качестве желаемого значения для системы управления двигателем, имитирующее подаваемое напряжение на обычный </w:t>
-      </w:r>
-      <w:r>
-        <w:rPr>
-          <w:lang w:val="en-US"/>
-        </w:rPr>
-        <w:t>DC</w:t>
-      </w:r>
-      <w:r>
-        <w:t>-</w:t>
-      </w:r>
-      <w:r>
-        <w:t>мотор. Соответственно, управляющим параметром для системы управления маятником будет это квадратурное напряжение. Для этого в модель маятника нужно будет дополнительно включить модель двигателя.</w:t>
+        <w:t xml:space="preserve">Вращение двигателем осуществляется с помощью алгоритма векторного управления. </w:t>
+      </w:r>
+      <w:r>
+        <w:t xml:space="preserve">Мы будем подавать на вход управления двигателем желаемое напряжение (т.н. квадратурное напряжение в терминах векторного управления), тем самым имитируя поведение коллекторного двигателя. </w:t>
+      </w:r>
+      <w:r>
+        <w:t>Соответственно, управляющим параметром для системы управления маятником</w:t>
+      </w:r>
+      <w:r>
+        <w:t xml:space="preserve"> тоже</w:t>
+      </w:r>
+      <w:r>
+        <w:t xml:space="preserve"> будет напряжение. Для этого в модель маятника нужно будет дополнительно включить модель двигателя.</w:t>
       </w:r>
     </w:p>
     <w:p>
@@ -1471,7 +1560,7 @@
                     <pic:cNvPicPr/>
                   </pic:nvPicPr>
                   <pic:blipFill>
-                    <a:blip r:embed="rId18" cstate="print">
+                    <a:blip r:embed="rId19" cstate="print">
                       <a:extLst>
                         <a:ext uri="{28A0092B-C50C-407E-A947-70E740481C1C}">
                           <a14:useLocalDpi xmlns:a14="http://schemas.microsoft.com/office/drawing/2010/main" val="0"/>
@@ -1828,6 +1917,7 @@
                   <w:rPr>
                     <w:rFonts w:ascii="Cambria Math" w:hAnsi="Cambria Math"/>
                   </w:rPr>
+                  <w:lastRenderedPageBreak/>
                   <m:t>θ</m:t>
                 </m:r>
               </m:oMath>
@@ -1952,14 +2042,7 @@
                     <w:rFonts w:ascii="Cambria Math" w:hAnsi="Cambria Math"/>
                     <w:lang w:val="en-US"/>
                   </w:rPr>
-                  <m:t>кг</m:t>
-                </m:r>
-                <m:r>
-                  <w:rPr>
-                    <w:rFonts w:ascii="Cambria Math" w:hAnsi="Cambria Math"/>
-                    <w:lang w:val="en-US"/>
-                  </w:rPr>
-                  <m:t>/</m:t>
+                  <m:t>кг/</m:t>
                 </m:r>
                 <m:sSup>
                   <m:sSupPr>
@@ -2058,14 +2141,7 @@
                     <w:rFonts w:ascii="Cambria Math" w:hAnsi="Cambria Math"/>
                     <w:lang w:val="en-US"/>
                   </w:rPr>
-                  <m:t>кг</m:t>
-                </m:r>
-                <m:r>
-                  <w:rPr>
-                    <w:rFonts w:ascii="Cambria Math" w:hAnsi="Cambria Math"/>
-                    <w:lang w:val="en-US"/>
-                  </w:rPr>
-                  <m:t>/</m:t>
+                  <m:t>кг/</m:t>
                 </m:r>
                 <m:sSup>
                   <m:sSupPr>
@@ -2155,14 +2231,7 @@
                     <w:rFonts w:ascii="Cambria Math" w:hAnsi="Cambria Math"/>
                     <w:lang w:val="en-US"/>
                   </w:rPr>
-                  <m:t>м</m:t>
-                </m:r>
-                <m:r>
-                  <w:rPr>
-                    <w:rFonts w:ascii="Cambria Math" w:hAnsi="Cambria Math"/>
-                    <w:lang w:val="en-US"/>
-                  </w:rPr>
-                  <m:t>/</m:t>
+                  <m:t>м/</m:t>
                 </m:r>
                 <m:sSup>
                   <m:sSupPr>
@@ -3979,6 +4048,7 @@
             <w:rPr>
               <w:rFonts w:ascii="Cambria Math" w:eastAsiaTheme="minorEastAsia" w:hAnsi="Cambria Math"/>
             </w:rPr>
+            <w:lastRenderedPageBreak/>
             <m:t>Q</m:t>
           </m:r>
           <m:r>
@@ -12970,15 +13040,7 @@
           <w:rFonts w:eastAsiaTheme="minorEastAsia"/>
           <w:iCs/>
         </w:rPr>
-        <w:t xml:space="preserve">, сконвертируем прилагаемый двигателем момент в напряжение. Таким образом система управления будет рассматривать </w:t>
-      </w:r>
-      <w:r>
-        <w:rPr>
-          <w:rFonts w:eastAsiaTheme="minorEastAsia"/>
-          <w:iCs/>
-        </w:rPr>
-        <w:lastRenderedPageBreak/>
-        <w:t xml:space="preserve">текущий двигатель как коллекторный и использовать напряжение в качестве управляющего воздействия. </w:t>
+        <w:t xml:space="preserve">, сконвертируем прилагаемый двигателем момент в напряжение. Таким образом система управления будет рассматривать текущий двигатель как коллекторный и использовать напряжение в качестве управляющего воздействия. </w:t>
       </w:r>
     </w:p>
     <w:p>
@@ -16868,7 +16930,7 @@
                     <m:mcs>
                       <m:mc>
                         <m:mcPr>
-                          <m:count m:val="4"/>
+                          <m:count m:val="3"/>
                           <m:mcJc m:val="center"/>
                         </m:mcPr>
                       </m:mc>
@@ -16925,14 +16987,6 @@
                           <w:iCs/>
                         </w:rPr>
                       </m:ctrlPr>
-                    </m:e>
-                    <m:e>
-                      <m:r>
-                        <w:rPr>
-                          <w:rFonts w:ascii="Cambria Math" w:eastAsia="Cambria Math" w:hAnsi="Cambria Math" w:cs="Cambria Math"/>
-                        </w:rPr>
-                        <m:t>ϕ</m:t>
-                      </m:r>
                     </m:e>
                     <m:e>
                       <m:acc>
@@ -17195,30 +17249,6 @@
                       <m:e>
                         <m:acc>
                           <m:accPr>
-                            <m:chr m:val="̇"/>
-                            <m:ctrlPr>
-                              <w:rPr>
-                                <w:rFonts w:ascii="Cambria Math" w:eastAsia="Cambria Math" w:hAnsi="Cambria Math" w:cs="Cambria Math"/>
-                                <w:i/>
-                                <w:iCs/>
-                              </w:rPr>
-                            </m:ctrlPr>
-                          </m:accPr>
-                          <m:e>
-                            <m:r>
-                              <w:rPr>
-                                <w:rFonts w:ascii="Cambria Math" w:eastAsia="Cambria Math" w:hAnsi="Cambria Math" w:cs="Cambria Math"/>
-                              </w:rPr>
-                              <m:t>ϕ</m:t>
-                            </m:r>
-                          </m:e>
-                        </m:acc>
-                      </m:e>
-                    </m:mr>
-                    <m:mr>
-                      <m:e>
-                        <m:acc>
-                          <m:accPr>
                             <m:chr m:val="̈"/>
                             <m:ctrlPr>
                               <w:rPr>
@@ -17266,7 +17296,7 @@
                       <m:mcs>
                         <m:mc>
                           <m:mcPr>
-                            <m:count m:val="4"/>
+                            <m:count m:val="3"/>
                             <m:mcJc m:val="center"/>
                           </m:mcPr>
                         </m:mc>
@@ -17301,21 +17331,6 @@
                             <w:rFonts w:ascii="Cambria Math" w:eastAsia="Cambria Math" w:hAnsi="Cambria Math" w:cs="Cambria Math"/>
                           </w:rPr>
                           <m:t>1</m:t>
-                        </m:r>
-                        <m:ctrlPr>
-                          <w:rPr>
-                            <w:rFonts w:ascii="Cambria Math" w:eastAsia="Cambria Math" w:hAnsi="Cambria Math" w:cs="Cambria Math"/>
-                            <w:i/>
-                            <w:iCs/>
-                          </w:rPr>
-                        </m:ctrlPr>
-                      </m:e>
-                      <m:e>
-                        <m:r>
-                          <w:rPr>
-                            <w:rFonts w:ascii="Cambria Math" w:eastAsia="Cambria Math" w:hAnsi="Cambria Math" w:cs="Cambria Math"/>
-                          </w:rPr>
-                          <m:t>0</m:t>
                         </m:r>
                         <m:ctrlPr>
                           <w:rPr>
@@ -17433,21 +17448,6 @@
                             </m:r>
                           </m:den>
                         </m:f>
-                        <m:ctrlPr>
-                          <w:rPr>
-                            <w:rFonts w:ascii="Cambria Math" w:eastAsia="Cambria Math" w:hAnsi="Cambria Math" w:cs="Cambria Math"/>
-                            <w:i/>
-                            <w:iCs/>
-                          </w:rPr>
-                        </m:ctrlPr>
-                      </m:e>
-                      <m:e>
-                        <m:r>
-                          <w:rPr>
-                            <w:rFonts w:ascii="Cambria Math" w:eastAsia="Cambria Math" w:hAnsi="Cambria Math" w:cs="Cambria Math"/>
-                          </w:rPr>
-                          <m:t>0</m:t>
-                        </m:r>
                         <m:ctrlPr>
                           <w:rPr>
                             <w:rFonts w:ascii="Cambria Math" w:eastAsia="Cambria Math" w:hAnsi="Cambria Math" w:cs="Cambria Math"/>
@@ -17644,54 +17644,6 @@
                       <m:e>
                         <m:r>
                           <w:rPr>
-                            <w:rFonts w:ascii="Cambria Math" w:eastAsia="Cambria Math" w:hAnsi="Cambria Math" w:cs="Cambria Math"/>
-                          </w:rPr>
-                          <m:t>0</m:t>
-                        </m:r>
-                        <m:ctrlPr>
-                          <w:rPr>
-                            <w:rFonts w:ascii="Cambria Math" w:eastAsia="Cambria Math" w:hAnsi="Cambria Math" w:cs="Cambria Math"/>
-                            <w:i/>
-                            <w:iCs/>
-                          </w:rPr>
-                        </m:ctrlPr>
-                      </m:e>
-                      <m:e>
-                        <m:r>
-                          <w:rPr>
-                            <w:rFonts w:ascii="Cambria Math" w:eastAsia="Cambria Math" w:hAnsi="Cambria Math" w:cs="Cambria Math"/>
-                          </w:rPr>
-                          <m:t>0</m:t>
-                        </m:r>
-                      </m:e>
-                      <m:e>
-                        <m:r>
-                          <w:rPr>
-                            <w:rFonts w:ascii="Cambria Math" w:eastAsiaTheme="minorEastAsia" w:hAnsi="Cambria Math"/>
-                          </w:rPr>
-                          <m:t>0</m:t>
-                        </m:r>
-                        <m:ctrlPr>
-                          <w:rPr>
-                            <w:rFonts w:ascii="Cambria Math" w:eastAsia="Cambria Math" w:hAnsi="Cambria Math" w:cs="Cambria Math"/>
-                            <w:i/>
-                            <w:iCs/>
-                          </w:rPr>
-                        </m:ctrlPr>
-                      </m:e>
-                      <m:e>
-                        <m:r>
-                          <w:rPr>
-                            <w:rFonts w:ascii="Cambria Math" w:eastAsia="Cambria Math" w:hAnsi="Cambria Math" w:cs="Cambria Math"/>
-                          </w:rPr>
-                          <m:t>1</m:t>
-                        </m:r>
-                      </m:e>
-                    </m:mr>
-                    <m:mr>
-                      <m:e>
-                        <m:r>
-                          <w:rPr>
                             <w:rFonts w:ascii="Cambria Math" w:eastAsiaTheme="minorEastAsia" w:hAnsi="Cambria Math"/>
                           </w:rPr>
                           <m:t>-</m:t>
@@ -17780,21 +17732,6 @@
                             </m:r>
                           </m:den>
                         </m:f>
-                      </m:e>
-                      <m:e>
-                        <m:r>
-                          <w:rPr>
-                            <w:rFonts w:ascii="Cambria Math" w:eastAsiaTheme="minorEastAsia" w:hAnsi="Cambria Math"/>
-                          </w:rPr>
-                          <m:t>0</m:t>
-                        </m:r>
-                        <m:ctrlPr>
-                          <w:rPr>
-                            <w:rFonts w:ascii="Cambria Math" w:eastAsia="Cambria Math" w:hAnsi="Cambria Math" w:cs="Cambria Math"/>
-                            <w:i/>
-                            <w:iCs/>
-                          </w:rPr>
-                        </m:ctrlPr>
                       </m:e>
                       <m:e>
                         <m:r>
@@ -18128,16 +18065,6 @@
                     </m:mr>
                     <m:mr>
                       <m:e>
-                        <m:r>
-                          <w:rPr>
-                            <w:rFonts w:ascii="Cambria Math" w:eastAsia="Cambria Math" w:hAnsi="Cambria Math" w:cs="Cambria Math"/>
-                          </w:rPr>
-                          <m:t>ϕ</m:t>
-                        </m:r>
-                      </m:e>
-                    </m:mr>
-                    <m:mr>
-                      <m:e>
                         <m:acc>
                           <m:accPr>
                             <m:chr m:val="̇"/>
@@ -18313,16 +18240,6 @@
                             <w:iCs/>
                           </w:rPr>
                         </m:ctrlPr>
-                      </m:e>
-                    </m:mr>
-                    <m:mr>
-                      <m:e>
-                        <m:r>
-                          <w:rPr>
-                            <w:rFonts w:ascii="Cambria Math" w:eastAsia="Cambria Math" w:hAnsi="Cambria Math" w:cs="Cambria Math"/>
-                          </w:rPr>
-                          <m:t>0</m:t>
-                        </m:r>
                       </m:e>
                     </m:mr>
                     <m:mr>
@@ -20198,37 +20115,6 @@
                           <m:sSubPr>
                             <m:ctrlPr>
                               <w:rPr>
-                                <w:rFonts w:ascii="Cambria Math" w:eastAsia="Cambria Math" w:hAnsi="Cambria Math" w:cs="Cambria Math"/>
-                                <w:i/>
-                              </w:rPr>
-                            </m:ctrlPr>
-                          </m:sSubPr>
-                          <m:e>
-                            <m:r>
-                              <w:rPr>
-                                <w:rFonts w:ascii="Cambria Math" w:eastAsia="Cambria Math" w:hAnsi="Cambria Math" w:cs="Cambria Math"/>
-                              </w:rPr>
-                              <m:t>ϕ</m:t>
-                            </m:r>
-                          </m:e>
-                          <m:sub>
-                            <m:r>
-                              <w:rPr>
-                                <w:rFonts w:ascii="Cambria Math" w:eastAsiaTheme="minorEastAsia" w:hAnsi="Cambria Math"/>
-                                <w:lang w:val="en-US"/>
-                              </w:rPr>
-                              <m:t>k+1</m:t>
-                            </m:r>
-                          </m:sub>
-                        </m:sSub>
-                      </m:e>
-                    </m:mr>
-                    <m:mr>
-                      <m:e>
-                        <m:sSub>
-                          <m:sSubPr>
-                            <m:ctrlPr>
-                              <w:rPr>
                                 <w:rFonts w:ascii="Cambria Math" w:eastAsiaTheme="minorEastAsia" w:hAnsi="Cambria Math"/>
                                 <w:i/>
                                 <w:iCs/>
@@ -20304,7 +20190,7 @@
                       <m:mcs>
                         <m:mc>
                           <m:mcPr>
-                            <m:count m:val="4"/>
+                            <m:count m:val="3"/>
                             <m:mcJc m:val="center"/>
                           </m:mcPr>
                         </m:mc>
@@ -20339,21 +20225,6 @@
                             <w:rFonts w:ascii="Cambria Math" w:hAnsi="Cambria Math"/>
                           </w:rPr>
                           <m:t>∆t</m:t>
-                        </m:r>
-                        <m:ctrlPr>
-                          <w:rPr>
-                            <w:rFonts w:ascii="Cambria Math" w:eastAsia="Cambria Math" w:hAnsi="Cambria Math" w:cs="Cambria Math"/>
-                            <w:i/>
-                            <w:iCs/>
-                          </w:rPr>
-                        </m:ctrlPr>
-                      </m:e>
-                      <m:e>
-                        <m:r>
-                          <w:rPr>
-                            <w:rFonts w:ascii="Cambria Math" w:eastAsia="Cambria Math" w:hAnsi="Cambria Math" w:cs="Cambria Math"/>
-                          </w:rPr>
-                          <m:t>0</m:t>
                         </m:r>
                         <m:ctrlPr>
                           <w:rPr>
@@ -20482,21 +20353,6 @@
                             <w:rFonts w:ascii="Cambria Math" w:hAnsi="Cambria Math"/>
                           </w:rPr>
                           <m:t>∆t</m:t>
-                        </m:r>
-                        <m:ctrlPr>
-                          <w:rPr>
-                            <w:rFonts w:ascii="Cambria Math" w:eastAsia="Cambria Math" w:hAnsi="Cambria Math" w:cs="Cambria Math"/>
-                            <w:i/>
-                            <w:iCs/>
-                          </w:rPr>
-                        </m:ctrlPr>
-                      </m:e>
-                      <m:e>
-                        <m:r>
-                          <w:rPr>
-                            <w:rFonts w:ascii="Cambria Math" w:eastAsia="Cambria Math" w:hAnsi="Cambria Math" w:cs="Cambria Math"/>
-                          </w:rPr>
-                          <m:t>0</m:t>
                         </m:r>
                         <m:ctrlPr>
                           <w:rPr>
@@ -20700,54 +20556,6 @@
                       <m:e>
                         <m:r>
                           <w:rPr>
-                            <w:rFonts w:ascii="Cambria Math" w:eastAsia="Cambria Math" w:hAnsi="Cambria Math" w:cs="Cambria Math"/>
-                          </w:rPr>
-                          <m:t>0</m:t>
-                        </m:r>
-                        <m:ctrlPr>
-                          <w:rPr>
-                            <w:rFonts w:ascii="Cambria Math" w:eastAsia="Cambria Math" w:hAnsi="Cambria Math" w:cs="Cambria Math"/>
-                            <w:i/>
-                            <w:iCs/>
-                          </w:rPr>
-                        </m:ctrlPr>
-                      </m:e>
-                      <m:e>
-                        <m:r>
-                          <w:rPr>
-                            <w:rFonts w:ascii="Cambria Math" w:eastAsia="Cambria Math" w:hAnsi="Cambria Math" w:cs="Cambria Math"/>
-                          </w:rPr>
-                          <m:t>0</m:t>
-                        </m:r>
-                      </m:e>
-                      <m:e>
-                        <m:r>
-                          <w:rPr>
-                            <w:rFonts w:ascii="Cambria Math" w:eastAsiaTheme="minorEastAsia" w:hAnsi="Cambria Math"/>
-                          </w:rPr>
-                          <m:t>1</m:t>
-                        </m:r>
-                        <m:ctrlPr>
-                          <w:rPr>
-                            <w:rFonts w:ascii="Cambria Math" w:eastAsia="Cambria Math" w:hAnsi="Cambria Math" w:cs="Cambria Math"/>
-                            <w:i/>
-                            <w:iCs/>
-                          </w:rPr>
-                        </m:ctrlPr>
-                      </m:e>
-                      <m:e>
-                        <m:r>
-                          <w:rPr>
-                            <w:rFonts w:ascii="Cambria Math" w:hAnsi="Cambria Math"/>
-                          </w:rPr>
-                          <m:t>∆t</m:t>
-                        </m:r>
-                      </m:e>
-                    </m:mr>
-                    <m:mr>
-                      <m:e>
-                        <m:r>
-                          <w:rPr>
                             <w:rFonts w:ascii="Cambria Math" w:eastAsiaTheme="minorEastAsia" w:hAnsi="Cambria Math"/>
                           </w:rPr>
                           <m:t>-</m:t>
@@ -20848,21 +20656,6 @@
                           </w:rPr>
                           <m:t>∆t</m:t>
                         </m:r>
-                      </m:e>
-                      <m:e>
-                        <m:r>
-                          <w:rPr>
-                            <w:rFonts w:ascii="Cambria Math" w:eastAsiaTheme="minorEastAsia" w:hAnsi="Cambria Math"/>
-                          </w:rPr>
-                          <m:t>0</m:t>
-                        </m:r>
-                        <m:ctrlPr>
-                          <w:rPr>
-                            <w:rFonts w:ascii="Cambria Math" w:eastAsia="Cambria Math" w:hAnsi="Cambria Math" w:cs="Cambria Math"/>
-                            <w:i/>
-                            <w:iCs/>
-                          </w:rPr>
-                        </m:ctrlPr>
                       </m:e>
                       <m:e>
                         <m:r>
@@ -21252,42 +21045,6 @@
                             </m:ctrlPr>
                           </m:sSubPr>
                           <m:e>
-                            <m:r>
-                              <w:rPr>
-                                <w:rFonts w:ascii="Cambria Math" w:eastAsia="Cambria Math" w:hAnsi="Cambria Math" w:cs="Cambria Math"/>
-                              </w:rPr>
-                              <m:t>ϕ</m:t>
-                            </m:r>
-                            <m:ctrlPr>
-                              <w:rPr>
-                                <w:rFonts w:ascii="Cambria Math" w:eastAsia="Cambria Math" w:hAnsi="Cambria Math" w:cs="Cambria Math"/>
-                                <w:i/>
-                              </w:rPr>
-                            </m:ctrlPr>
-                          </m:e>
-                          <m:sub>
-                            <m:r>
-                              <w:rPr>
-                                <w:rFonts w:ascii="Cambria Math" w:eastAsiaTheme="minorEastAsia" w:hAnsi="Cambria Math"/>
-                              </w:rPr>
-                              <m:t>k</m:t>
-                            </m:r>
-                          </m:sub>
-                        </m:sSub>
-                      </m:e>
-                    </m:mr>
-                    <m:mr>
-                      <m:e>
-                        <m:sSub>
-                          <m:sSubPr>
-                            <m:ctrlPr>
-                              <w:rPr>
-                                <w:rFonts w:ascii="Cambria Math" w:eastAsiaTheme="minorEastAsia" w:hAnsi="Cambria Math"/>
-                                <w:i/>
-                              </w:rPr>
-                            </m:ctrlPr>
-                          </m:sSubPr>
-                          <m:e>
                             <m:acc>
                               <m:accPr>
                                 <m:chr m:val="̇"/>
@@ -21479,16 +21236,6 @@
                             <w:iCs/>
                           </w:rPr>
                         </m:ctrlPr>
-                      </m:e>
-                    </m:mr>
-                    <m:mr>
-                      <m:e>
-                        <m:r>
-                          <w:rPr>
-                            <w:rFonts w:ascii="Cambria Math" w:eastAsia="Cambria Math" w:hAnsi="Cambria Math" w:cs="Cambria Math"/>
-                          </w:rPr>
-                          <m:t>0</m:t>
-                        </m:r>
                       </m:e>
                     </m:mr>
                     <m:mr>
@@ -21725,14 +21472,7 @@
                       <w:rFonts w:ascii="Cambria Math" w:eastAsiaTheme="minorEastAsia" w:hAnsi="Cambria Math"/>
                       <w:lang w:val="en-US"/>
                     </w:rPr>
-                    <m:t>1</m:t>
-                  </m:r>
-                  <m:r>
-                    <w:rPr>
-                      <w:rFonts w:ascii="Cambria Math" w:eastAsiaTheme="minorEastAsia" w:hAnsi="Cambria Math"/>
-                      <w:lang w:val="en-US"/>
-                    </w:rPr>
-                    <m:t>6</m:t>
+                    <m:t>16</m:t>
                   </m:r>
                 </m:e>
               </m:d>
@@ -22018,13 +21758,7 @@
                     <w:rPr>
                       <w:rFonts w:ascii="Cambria Math" w:eastAsiaTheme="minorEastAsia" w:hAnsi="Cambria Math"/>
                     </w:rPr>
-                    <m:t>1</m:t>
-                  </m:r>
-                  <m:r>
-                    <w:rPr>
-                      <w:rFonts w:ascii="Cambria Math" w:eastAsiaTheme="minorEastAsia" w:hAnsi="Cambria Math"/>
-                    </w:rPr>
-                    <m:t>7</m:t>
+                    <m:t>17</m:t>
                   </m:r>
                 </m:e>
               </m:d>
@@ -22098,9 +21832,10 @@
           <w:iCs/>
           <w:noProof/>
         </w:rPr>
+        <w:lastRenderedPageBreak/>
         <w:drawing>
-          <wp:inline distT="0" distB="0" distL="0" distR="0" wp14:anchorId="3A0F28BD" wp14:editId="6E16FC7B">
-            <wp:extent cx="1913263" cy="1800000"/>
+          <wp:inline distT="0" distB="0" distL="0" distR="0" wp14:anchorId="3A0F28BD" wp14:editId="5E801F68">
+            <wp:extent cx="1913263" cy="1799999"/>
             <wp:effectExtent l="0" t="0" r="0" b="0"/>
             <wp:docPr id="9" name="Рисунок 9"/>
             <wp:cNvGraphicFramePr>
@@ -22114,7 +21849,7 @@
                     <pic:cNvPicPr/>
                   </pic:nvPicPr>
                   <pic:blipFill>
-                    <a:blip r:embed="rId19" cstate="print">
+                    <a:blip r:embed="rId20" cstate="print">
                       <a:extLst>
                         <a:ext uri="{28A0092B-C50C-407E-A947-70E740481C1C}">
                           <a14:useLocalDpi xmlns:a14="http://schemas.microsoft.com/office/drawing/2010/main" val="0"/>
@@ -22128,7 +21863,7 @@
                   <pic:spPr>
                     <a:xfrm>
                       <a:off x="0" y="0"/>
-                      <a:ext cx="1913263" cy="1800000"/>
+                      <a:ext cx="1913263" cy="1799999"/>
                     </a:xfrm>
                     <a:prstGeom prst="rect">
                       <a:avLst/>
@@ -22488,7 +22223,6 @@
         <w:rPr>
           <w:rFonts w:eastAsiaTheme="minorEastAsia"/>
         </w:rPr>
-        <w:lastRenderedPageBreak/>
         <w:t xml:space="preserve">где </w:t>
       </w:r>
       <m:oMath>
@@ -25313,6 +25047,7 @@
           <w:rFonts w:eastAsiaTheme="minorEastAsia"/>
           <w:iCs/>
         </w:rPr>
+        <w:lastRenderedPageBreak/>
         <w:t xml:space="preserve">имеет максимальный ранг, т.е. когда её ранг равен </w:t>
       </w:r>
       <m:oMath>
@@ -25725,14 +25460,7 @@
                       <w:rFonts w:ascii="Cambria Math" w:eastAsiaTheme="minorEastAsia" w:hAnsi="Cambria Math"/>
                       <w:lang w:val="en-US"/>
                     </w:rPr>
-                    <m:t>1</m:t>
-                  </m:r>
-                  <m:r>
-                    <w:rPr>
-                      <w:rFonts w:ascii="Cambria Math" w:eastAsiaTheme="minorEastAsia" w:hAnsi="Cambria Math"/>
-                      <w:lang w:val="en-US"/>
-                    </w:rPr>
-                    <m:t>8</m:t>
+                    <m:t>18</m:t>
                   </m:r>
                 </m:e>
               </m:d>
@@ -25882,14 +25610,7 @@
                       <w:rFonts w:ascii="Cambria Math" w:eastAsiaTheme="minorEastAsia" w:hAnsi="Cambria Math" w:cstheme="minorHAnsi"/>
                       <w:lang w:val="en-US"/>
                     </w:rPr>
-                    <m:t>1</m:t>
-                  </m:r>
-                  <m:r>
-                    <w:rPr>
-                      <w:rFonts w:ascii="Cambria Math" w:eastAsiaTheme="minorEastAsia" w:hAnsi="Cambria Math" w:cstheme="minorHAnsi"/>
-                      <w:lang w:val="en-US"/>
-                    </w:rPr>
-                    <m:t>9</m:t>
+                    <m:t>19</m:t>
                   </m:r>
                 </m:e>
               </m:d>
@@ -26899,7 +26620,6 @@
           <w:rFonts w:eastAsiaTheme="minorEastAsia"/>
           <w:iCs/>
         </w:rPr>
-        <w:lastRenderedPageBreak/>
         <w:t xml:space="preserve">Для решения алгебраического уравнения </w:t>
       </w:r>
       <w:proofErr w:type="spellStart"/>
@@ -27704,43 +27424,6 @@
                       <w:lang w:val="en-US"/>
                     </w:rPr>
                     <m:t>3</m:t>
-                  </m:r>
-                </m:sub>
-              </m:sSub>
-              <m:r>
-                <w:rPr>
-                  <w:rFonts w:ascii="Cambria Math" w:eastAsiaTheme="minorEastAsia" w:hAnsi="Cambria Math"/>
-                  <w:lang w:val="en-US"/>
-                </w:rPr>
-                <m:t>ϕ+</m:t>
-              </m:r>
-              <m:sSub>
-                <m:sSubPr>
-                  <m:ctrlPr>
-                    <w:rPr>
-                      <w:rFonts w:ascii="Cambria Math" w:eastAsiaTheme="minorEastAsia" w:hAnsi="Cambria Math"/>
-                      <w:i/>
-                      <w:iCs/>
-                      <w:lang w:val="en-US"/>
-                    </w:rPr>
-                  </m:ctrlPr>
-                </m:sSubPr>
-                <m:e>
-                  <m:r>
-                    <w:rPr>
-                      <w:rFonts w:ascii="Cambria Math" w:eastAsiaTheme="minorEastAsia" w:hAnsi="Cambria Math"/>
-                      <w:lang w:val="en-US"/>
-                    </w:rPr>
-                    <m:t>k</m:t>
-                  </m:r>
-                </m:e>
-                <m:sub>
-                  <m:r>
-                    <w:rPr>
-                      <w:rFonts w:ascii="Cambria Math" w:eastAsiaTheme="minorEastAsia" w:hAnsi="Cambria Math"/>
-                      <w:lang w:val="en-US"/>
-                    </w:rPr>
-                    <m:t>4</m:t>
                   </m:r>
                 </m:sub>
               </m:sSub>
@@ -28921,6 +28604,7 @@
           <w:rFonts w:eastAsiaTheme="minorEastAsia"/>
           <w:iCs/>
         </w:rPr>
+        <w:lastRenderedPageBreak/>
         <w:t xml:space="preserve">где </w:t>
       </w:r>
       <m:oMath>
@@ -29355,97 +29039,102 @@
       </w:r>
     </w:p>
     <w:p>
-      <w:r>
-        <w:t xml:space="preserve">При работе с реальными объектами управления, как правило, сначала производится описание объекта управления, построение регулятора, синтез и последующий анализ в среде математического моделирования. Затем полученный закон управления и коэффициенты обратной </w:t>
-      </w:r>
-      <w:r>
-        <w:lastRenderedPageBreak/>
-        <w:t xml:space="preserve">связи, удовлетворяющие желаемым требованиям, переносят на аппаратную платформу. Часто в роли объекта управления выступают такие устройства, которые при неправильно указанных коэффициентах, могут выйти из строя или причинить вред человеку. К таким устройствам можно отнести летательные аппараты, автомобили или шагающие роботы. Именно поэтому сначала производится моделирование и уже потом – тестирование на реальном объекте. </w:t>
+      <w:pPr>
+        <w:ind w:firstLine="708"/>
+        <w:jc w:val="both"/>
+      </w:pPr>
+      <w:r>
+        <w:t xml:space="preserve">При работе с реальными объектами управления, как правило, сначала производится описание объекта управления, построение регулятора, синтез и последующий анализ в среде математического моделирования. Затем полученный закон управления и коэффициенты обратной связи, удовлетворяющие желаемым требованиям, переносят на аппаратную платформу. Часто в роли объекта управления выступают такие устройства, которые при неправильно указанных коэффициентах, могут выйти из строя или причинить вред человеку. К таким устройствам можно отнести летательные аппараты, автомобили или шагающие роботы. Именно поэтому сначала производится моделирование и уже потом – тестирование на реальном объекте. </w:t>
       </w:r>
       <w:r>
         <w:t>Ход нашей практической работы будет строиться по этому же принципу.</w:t>
-      </w:r>
-    </w:p>
-    <w:p>
-      <w:r>
-        <w:t>Откройте</w:t>
-      </w:r>
-      <w:r>
-        <w:t xml:space="preserve"> </w:t>
-      </w:r>
-      <w:r>
-        <w:t>файл</w:t>
-      </w:r>
-      <w:r>
-        <w:t xml:space="preserve"> </w:t>
-      </w:r>
-      <w:r>
-        <w:rPr>
-          <w:lang w:val="en-US"/>
-        </w:rPr>
-        <w:t>Python</w:t>
-      </w:r>
-      <w:r>
-        <w:t xml:space="preserve"> -&gt; </w:t>
-      </w:r>
-      <w:r>
-        <w:rPr>
-          <w:lang w:val="en-US"/>
-        </w:rPr>
-        <w:t>model</w:t>
-      </w:r>
-      <w:r>
-        <w:t>_</w:t>
-      </w:r>
-      <w:proofErr w:type="gramStart"/>
-      <w:r>
-        <w:rPr>
-          <w:lang w:val="en-US"/>
-        </w:rPr>
-        <w:t>student</w:t>
-      </w:r>
-      <w:r>
-        <w:t>.</w:t>
-      </w:r>
-      <w:proofErr w:type="spellStart"/>
-      <w:r>
-        <w:rPr>
-          <w:lang w:val="en-US"/>
-        </w:rPr>
-        <w:t>ipynb</w:t>
-      </w:r>
-      <w:proofErr w:type="spellEnd"/>
-      <w:proofErr w:type="gramEnd"/>
-      <w:r>
-        <w:t xml:space="preserve">. </w:t>
-      </w:r>
-      <w:r>
-        <w:t>В</w:t>
-      </w:r>
-      <w:r>
-        <w:t xml:space="preserve"> </w:t>
-      </w:r>
-      <w:r>
-        <w:t>нём</w:t>
-      </w:r>
-      <w:r>
-        <w:t xml:space="preserve"> </w:t>
-      </w:r>
-      <w:r>
-        <w:t xml:space="preserve">в качестве примера </w:t>
-      </w:r>
-      <w:r>
-        <w:t>реализован</w:t>
-      </w:r>
-      <w:r>
-        <w:t>а модель</w:t>
-      </w:r>
-      <w:r>
-        <w:t xml:space="preserve"> коллекторного двигателя. Его динамика описывается системой уравнений:</w:t>
       </w:r>
     </w:p>
     <w:p>
       <w:pPr>
+        <w:ind w:firstLine="708"/>
+        <w:jc w:val="both"/>
+      </w:pPr>
+      <w:r>
+        <w:t>Откройте</w:t>
+      </w:r>
+      <w:r>
+        <w:t xml:space="preserve"> </w:t>
+      </w:r>
+      <w:r>
+        <w:t>файл</w:t>
+      </w:r>
+      <w:r>
+        <w:t xml:space="preserve"> </w:t>
+      </w:r>
+      <w:r>
+        <w:rPr>
+          <w:lang w:val="en-US"/>
+        </w:rPr>
+        <w:t>Python</w:t>
+      </w:r>
+      <w:r>
+        <w:t xml:space="preserve"> -&gt; </w:t>
+      </w:r>
+      <w:r>
+        <w:rPr>
+          <w:lang w:val="en-US"/>
+        </w:rPr>
+        <w:t>model</w:t>
+      </w:r>
+      <w:r>
+        <w:t>_</w:t>
+      </w:r>
+      <w:proofErr w:type="gramStart"/>
+      <w:r>
+        <w:rPr>
+          <w:lang w:val="en-US"/>
+        </w:rPr>
+        <w:t>student</w:t>
+      </w:r>
+      <w:r>
+        <w:t>.</w:t>
+      </w:r>
+      <w:proofErr w:type="spellStart"/>
+      <w:r>
+        <w:rPr>
+          <w:lang w:val="en-US"/>
+        </w:rPr>
+        <w:t>ipynb</w:t>
+      </w:r>
+      <w:proofErr w:type="spellEnd"/>
+      <w:proofErr w:type="gramEnd"/>
+      <w:r>
+        <w:t xml:space="preserve">. </w:t>
+      </w:r>
+      <w:r>
+        <w:t>В</w:t>
+      </w:r>
+      <w:r>
+        <w:t xml:space="preserve"> </w:t>
+      </w:r>
+      <w:r>
+        <w:t>нём</w:t>
+      </w:r>
+      <w:r>
+        <w:t xml:space="preserve"> </w:t>
+      </w:r>
+      <w:r>
+        <w:t xml:space="preserve">в качестве примера </w:t>
+      </w:r>
+      <w:r>
+        <w:t>реализован</w:t>
+      </w:r>
+      <w:r>
+        <w:t>а модель</w:t>
+      </w:r>
+      <w:r>
+        <w:t xml:space="preserve"> коллекторного двигателя. Его динамика описывается системой уравнений:</w:t>
+      </w:r>
+    </w:p>
+    <w:p>
+      <w:pPr>
+        <w:jc w:val="both"/>
         <w:rPr>
           <w:rFonts w:eastAsiaTheme="minorEastAsia"/>
         </w:rPr>
@@ -29776,14 +29465,7 @@
                             <w:rFonts w:ascii="Cambria Math" w:hAnsi="Cambria Math"/>
                             <w:lang w:val="en-US"/>
                           </w:rPr>
-                          <m:t>V</m:t>
-                        </m:r>
-                        <m:r>
-                          <w:rPr>
-                            <w:rFonts w:ascii="Cambria Math" w:hAnsi="Cambria Math"/>
-                            <w:lang w:val="en-US"/>
-                          </w:rPr>
-                          <m:t>,</m:t>
+                          <m:t>V,</m:t>
                         </m:r>
                       </m:e>
                     </m:mr>
@@ -29829,6 +29511,7 @@
     </w:p>
     <w:p>
       <w:pPr>
+        <w:jc w:val="both"/>
         <w:rPr>
           <w:rFonts w:eastAsiaTheme="minorEastAsia"/>
         </w:rPr>
@@ -30604,6 +30287,7 @@
           <w:ilvl w:val="0"/>
           <w:numId w:val="11"/>
         </w:numPr>
+        <w:jc w:val="both"/>
       </w:pPr>
       <w:r>
         <w:t xml:space="preserve">В блоке </w:t>
@@ -30648,6 +30332,7 @@
     <w:p>
       <w:pPr>
         <w:pStyle w:val="a9"/>
+        <w:jc w:val="both"/>
       </w:pPr>
       <w:r>
         <w:t xml:space="preserve">В данном случае </w:t>
@@ -30661,6 +30346,7 @@
         <w:spacing w:after="0"/>
       </w:pPr>
       <w:r>
+        <w:lastRenderedPageBreak/>
         <w:t>Таблица 3. Физические параметры маятника.</w:t>
       </w:r>
     </w:p>
@@ -32497,6 +32183,7 @@
           <w:ilvl w:val="0"/>
           <w:numId w:val="11"/>
         </w:numPr>
+        <w:jc w:val="both"/>
       </w:pPr>
       <w:r>
         <w:t>Блок 3</w:t>
@@ -32595,7 +32282,7 @@
                           <pic:cNvPicPr/>
                         </pic:nvPicPr>
                         <pic:blipFill>
-                          <a:blip r:embed="rId20" cstate="print">
+                          <a:blip r:embed="rId21" cstate="print">
                             <a:extLst>
                               <a:ext uri="{28A0092B-C50C-407E-A947-70E740481C1C}">
                                 <a14:useLocalDpi xmlns:a14="http://schemas.microsoft.com/office/drawing/2010/main" val="0"/>
@@ -32981,7 +32668,7 @@
                 <w:szCs w:val="18"/>
                 <w:lang w:val="en-US" w:eastAsia="ru-RU"/>
               </w:rPr>
-              <w:t xml:space="preserve">, phi, </w:t>
+              <w:t xml:space="preserve">, </w:t>
             </w:r>
             <w:proofErr w:type="spellStart"/>
             <w:r>
@@ -33245,77 +32932,6 @@
               </w:rPr>
               <w:t xml:space="preserve">#   </w:t>
             </w:r>
-            <w:proofErr w:type="gramStart"/>
-            <w:r>
-              <w:rPr>
-                <w:rFonts w:ascii="Courier New" w:eastAsia="Times New Roman" w:hAnsi="Courier New" w:cs="Courier New"/>
-                <w:color w:val="008000"/>
-                <w:sz w:val="18"/>
-                <w:szCs w:val="18"/>
-                <w:lang w:val="en-US" w:eastAsia="ru-RU"/>
-              </w:rPr>
-              <w:t>phi</w:t>
-            </w:r>
-            <w:proofErr w:type="gramEnd"/>
-            <w:r>
-              <w:rPr>
-                <w:rFonts w:ascii="Courier New" w:eastAsia="Times New Roman" w:hAnsi="Courier New" w:cs="Courier New"/>
-                <w:color w:val="008000"/>
-                <w:sz w:val="18"/>
-                <w:szCs w:val="18"/>
-                <w:lang w:val="en-US" w:eastAsia="ru-RU"/>
-              </w:rPr>
-              <w:t xml:space="preserve"> - wheel angle [rad]</w:t>
-            </w:r>
-          </w:p>
-          <w:p>
-            <w:pPr>
-              <w:tabs>
-                <w:tab w:val="left" w:pos="916"/>
-                <w:tab w:val="left" w:pos="1832"/>
-                <w:tab w:val="left" w:pos="2748"/>
-                <w:tab w:val="left" w:pos="3664"/>
-                <w:tab w:val="left" w:pos="4580"/>
-                <w:tab w:val="left" w:pos="5496"/>
-                <w:tab w:val="left" w:pos="6412"/>
-                <w:tab w:val="left" w:pos="7328"/>
-                <w:tab w:val="left" w:pos="8244"/>
-                <w:tab w:val="left" w:pos="9160"/>
-                <w:tab w:val="left" w:pos="10076"/>
-                <w:tab w:val="left" w:pos="10992"/>
-                <w:tab w:val="left" w:pos="11908"/>
-                <w:tab w:val="left" w:pos="12824"/>
-                <w:tab w:val="left" w:pos="13740"/>
-                <w:tab w:val="left" w:pos="14656"/>
-              </w:tabs>
-              <w:rPr>
-                <w:rFonts w:ascii="Courier New" w:eastAsia="Times New Roman" w:hAnsi="Courier New" w:cs="Courier New"/>
-                <w:color w:val="333333"/>
-                <w:sz w:val="18"/>
-                <w:szCs w:val="18"/>
-                <w:lang w:val="en-US" w:eastAsia="ru-RU"/>
-              </w:rPr>
-            </w:pPr>
-            <w:r>
-              <w:rPr>
-                <w:rFonts w:ascii="Courier New" w:eastAsia="Times New Roman" w:hAnsi="Courier New" w:cs="Courier New"/>
-                <w:color w:val="333333"/>
-                <w:sz w:val="18"/>
-                <w:szCs w:val="18"/>
-                <w:lang w:val="en-US" w:eastAsia="ru-RU"/>
-              </w:rPr>
-              <w:t xml:space="preserve">    </w:t>
-            </w:r>
-            <w:r>
-              <w:rPr>
-                <w:rFonts w:ascii="Courier New" w:eastAsia="Times New Roman" w:hAnsi="Courier New" w:cs="Courier New"/>
-                <w:color w:val="008000"/>
-                <w:sz w:val="18"/>
-                <w:szCs w:val="18"/>
-                <w:lang w:val="en-US" w:eastAsia="ru-RU"/>
-              </w:rPr>
-              <w:t xml:space="preserve">#   </w:t>
-            </w:r>
             <w:proofErr w:type="spellStart"/>
             <w:r>
               <w:rPr>
@@ -33822,7 +33438,7 @@
                 <w:szCs w:val="18"/>
                 <w:lang w:val="en-US" w:eastAsia="ru-RU"/>
               </w:rPr>
-              <w:t xml:space="preserve">    _phi = phi + </w:t>
+              <w:t xml:space="preserve">    _</w:t>
             </w:r>
             <w:proofErr w:type="spellStart"/>
             <w:r>
@@ -33834,6 +33450,50 @@
                 <w:lang w:val="en-US" w:eastAsia="ru-RU"/>
               </w:rPr>
               <w:t>d_phi</w:t>
+            </w:r>
+            <w:proofErr w:type="spellEnd"/>
+            <w:r>
+              <w:rPr>
+                <w:rFonts w:ascii="Courier New" w:eastAsia="Times New Roman" w:hAnsi="Courier New" w:cs="Courier New"/>
+                <w:color w:val="333333"/>
+                <w:sz w:val="18"/>
+                <w:szCs w:val="18"/>
+                <w:lang w:val="en-US" w:eastAsia="ru-RU"/>
+              </w:rPr>
+              <w:t xml:space="preserve"> = </w:t>
+            </w:r>
+            <w:proofErr w:type="spellStart"/>
+            <w:r>
+              <w:rPr>
+                <w:rFonts w:ascii="Courier New" w:eastAsia="Times New Roman" w:hAnsi="Courier New" w:cs="Courier New"/>
+                <w:color w:val="333333"/>
+                <w:sz w:val="18"/>
+                <w:szCs w:val="18"/>
+                <w:lang w:val="en-US" w:eastAsia="ru-RU"/>
+              </w:rPr>
+              <w:t>d_phi</w:t>
+            </w:r>
+            <w:proofErr w:type="spellEnd"/>
+            <w:r>
+              <w:rPr>
+                <w:rFonts w:ascii="Courier New" w:eastAsia="Times New Roman" w:hAnsi="Courier New" w:cs="Courier New"/>
+                <w:color w:val="333333"/>
+                <w:sz w:val="18"/>
+                <w:szCs w:val="18"/>
+                <w:lang w:val="en-US" w:eastAsia="ru-RU"/>
+              </w:rPr>
+              <w:t xml:space="preserve"> + _</w:t>
+            </w:r>
+            <w:proofErr w:type="spellStart"/>
+            <w:r>
+              <w:rPr>
+                <w:rFonts w:ascii="Courier New" w:eastAsia="Times New Roman" w:hAnsi="Courier New" w:cs="Courier New"/>
+                <w:color w:val="333333"/>
+                <w:sz w:val="18"/>
+                <w:szCs w:val="18"/>
+                <w:lang w:val="en-US" w:eastAsia="ru-RU"/>
+              </w:rPr>
+              <w:t>dd_phi</w:t>
             </w:r>
             <w:proofErr w:type="spellEnd"/>
             <w:r>
@@ -33883,111 +33543,6 @@
                 <w:szCs w:val="18"/>
                 <w:lang w:val="en-US" w:eastAsia="ru-RU"/>
               </w:rPr>
-              <w:t xml:space="preserve">    _</w:t>
-            </w:r>
-            <w:proofErr w:type="spellStart"/>
-            <w:r>
-              <w:rPr>
-                <w:rFonts w:ascii="Courier New" w:eastAsia="Times New Roman" w:hAnsi="Courier New" w:cs="Courier New"/>
-                <w:color w:val="333333"/>
-                <w:sz w:val="18"/>
-                <w:szCs w:val="18"/>
-                <w:lang w:val="en-US" w:eastAsia="ru-RU"/>
-              </w:rPr>
-              <w:t>d_phi</w:t>
-            </w:r>
-            <w:proofErr w:type="spellEnd"/>
-            <w:r>
-              <w:rPr>
-                <w:rFonts w:ascii="Courier New" w:eastAsia="Times New Roman" w:hAnsi="Courier New" w:cs="Courier New"/>
-                <w:color w:val="333333"/>
-                <w:sz w:val="18"/>
-                <w:szCs w:val="18"/>
-                <w:lang w:val="en-US" w:eastAsia="ru-RU"/>
-              </w:rPr>
-              <w:t xml:space="preserve"> = </w:t>
-            </w:r>
-            <w:proofErr w:type="spellStart"/>
-            <w:r>
-              <w:rPr>
-                <w:rFonts w:ascii="Courier New" w:eastAsia="Times New Roman" w:hAnsi="Courier New" w:cs="Courier New"/>
-                <w:color w:val="333333"/>
-                <w:sz w:val="18"/>
-                <w:szCs w:val="18"/>
-                <w:lang w:val="en-US" w:eastAsia="ru-RU"/>
-              </w:rPr>
-              <w:t>d_phi</w:t>
-            </w:r>
-            <w:proofErr w:type="spellEnd"/>
-            <w:r>
-              <w:rPr>
-                <w:rFonts w:ascii="Courier New" w:eastAsia="Times New Roman" w:hAnsi="Courier New" w:cs="Courier New"/>
-                <w:color w:val="333333"/>
-                <w:sz w:val="18"/>
-                <w:szCs w:val="18"/>
-                <w:lang w:val="en-US" w:eastAsia="ru-RU"/>
-              </w:rPr>
-              <w:t xml:space="preserve"> + _</w:t>
-            </w:r>
-            <w:proofErr w:type="spellStart"/>
-            <w:r>
-              <w:rPr>
-                <w:rFonts w:ascii="Courier New" w:eastAsia="Times New Roman" w:hAnsi="Courier New" w:cs="Courier New"/>
-                <w:color w:val="333333"/>
-                <w:sz w:val="18"/>
-                <w:szCs w:val="18"/>
-                <w:lang w:val="en-US" w:eastAsia="ru-RU"/>
-              </w:rPr>
-              <w:t>dd_phi</w:t>
-            </w:r>
-            <w:proofErr w:type="spellEnd"/>
-            <w:r>
-              <w:rPr>
-                <w:rFonts w:ascii="Courier New" w:eastAsia="Times New Roman" w:hAnsi="Courier New" w:cs="Courier New"/>
-                <w:color w:val="333333"/>
-                <w:sz w:val="18"/>
-                <w:szCs w:val="18"/>
-                <w:lang w:val="en-US" w:eastAsia="ru-RU"/>
-              </w:rPr>
-              <w:t xml:space="preserve"> * dt</w:t>
-            </w:r>
-          </w:p>
-          <w:p>
-            <w:pPr>
-              <w:tabs>
-                <w:tab w:val="left" w:pos="916"/>
-                <w:tab w:val="left" w:pos="1832"/>
-                <w:tab w:val="left" w:pos="2748"/>
-                <w:tab w:val="left" w:pos="3664"/>
-                <w:tab w:val="left" w:pos="4580"/>
-                <w:tab w:val="left" w:pos="5496"/>
-                <w:tab w:val="left" w:pos="6412"/>
-                <w:tab w:val="left" w:pos="7328"/>
-                <w:tab w:val="left" w:pos="8244"/>
-                <w:tab w:val="left" w:pos="9160"/>
-                <w:tab w:val="left" w:pos="10076"/>
-                <w:tab w:val="left" w:pos="10992"/>
-                <w:tab w:val="left" w:pos="11908"/>
-                <w:tab w:val="left" w:pos="12824"/>
-                <w:tab w:val="left" w:pos="13740"/>
-                <w:tab w:val="left" w:pos="14656"/>
-              </w:tabs>
-              <w:rPr>
-                <w:rFonts w:ascii="Courier New" w:eastAsia="Times New Roman" w:hAnsi="Courier New" w:cs="Courier New"/>
-                <w:color w:val="333333"/>
-                <w:sz w:val="18"/>
-                <w:szCs w:val="18"/>
-                <w:lang w:val="en-US" w:eastAsia="ru-RU"/>
-              </w:rPr>
-            </w:pPr>
-            <w:r>
-              <w:rPr>
-                <w:rFonts w:ascii="Courier New" w:eastAsia="Times New Roman" w:hAnsi="Courier New" w:cs="Courier New"/>
-                <w:color w:val="333333"/>
-                <w:sz w:val="18"/>
-                <w:szCs w:val="18"/>
-                <w:lang w:val="en-US" w:eastAsia="ru-RU"/>
-              </w:rPr>
               <w:t xml:space="preserve">    </w:t>
             </w:r>
           </w:p>
@@ -34122,7 +33677,7 @@
                 <w:szCs w:val="18"/>
                 <w:lang w:val="en-US" w:eastAsia="ru-RU"/>
               </w:rPr>
-              <w:t>, _phi, _</w:t>
+              <w:t>, _</w:t>
             </w:r>
             <w:proofErr w:type="spellStart"/>
             <w:r>
@@ -34183,6 +33738,7 @@
     <w:p>
       <w:pPr>
         <w:pStyle w:val="a9"/>
+        <w:jc w:val="both"/>
       </w:pPr>
       <w:r>
         <w:t>Чтобы удостовериться в корректности работы вашего кода, используйте блок 4, который производит симуляцию и вывод графика переходных процессов. При правильно составленной модели, вы должны увидеть такой график:</w:t>
@@ -34191,14 +33747,16 @@
     <w:p>
       <w:pPr>
         <w:pStyle w:val="a9"/>
+        <w:jc w:val="center"/>
       </w:pPr>
       <w:r>
         <w:rPr>
           <w:noProof/>
         </w:rPr>
+        <w:lastRenderedPageBreak/>
         <w:drawing>
-          <wp:inline distT="0" distB="0" distL="0" distR="0" wp14:anchorId="65BAA608" wp14:editId="69E07DEF">
-            <wp:extent cx="3240000" cy="3240000"/>
+          <wp:inline distT="0" distB="0" distL="0" distR="0" wp14:anchorId="65BAA608" wp14:editId="10F80D2B">
+            <wp:extent cx="2884174" cy="2880000"/>
             <wp:effectExtent l="0" t="0" r="0" b="0"/>
             <wp:docPr id="12" name="Рисунок 12"/>
             <wp:cNvGraphicFramePr>
@@ -34212,7 +33770,7 @@
                     <pic:cNvPicPr/>
                   </pic:nvPicPr>
                   <pic:blipFill>
-                    <a:blip r:embed="rId21">
+                    <a:blip r:embed="rId22">
                       <a:extLst>
                         <a:ext uri="{28A0092B-C50C-407E-A947-70E740481C1C}">
                           <a14:useLocalDpi xmlns:a14="http://schemas.microsoft.com/office/drawing/2010/main" val="0"/>
@@ -34226,7 +33784,7 @@
                   <pic:spPr>
                     <a:xfrm>
                       <a:off x="0" y="0"/>
-                      <a:ext cx="3240000" cy="3240000"/>
+                      <a:ext cx="2884174" cy="2880000"/>
                     </a:xfrm>
                     <a:prstGeom prst="rect">
                       <a:avLst/>
@@ -34238,14 +33796,12 @@
           </wp:inline>
         </w:drawing>
       </w:r>
-      <w:r>
-        <w:t xml:space="preserve"> </w:t>
-      </w:r>
     </w:p>
     <w:p>
       <w:pPr>
         <w:spacing w:after="0"/>
         <w:ind w:left="709"/>
+        <w:jc w:val="both"/>
         <w:rPr>
           <w:rFonts w:eastAsiaTheme="minorEastAsia"/>
           <w:iCs/>
@@ -34256,7 +33812,21 @@
           <w:rFonts w:eastAsiaTheme="minorEastAsia"/>
           <w:iCs/>
         </w:rPr>
-        <w:t xml:space="preserve">Объясните, почему объект ведет себя именно так?  Попробуйте изменить параметры </w:t>
+        <w:t>Объясните, почему объект ведет себя именно так</w:t>
+      </w:r>
+      <w:r>
+        <w:rPr>
+          <w:rFonts w:eastAsiaTheme="minorEastAsia"/>
+          <w:iCs/>
+        </w:rPr>
+        <w:t>.</w:t>
+      </w:r>
+      <w:r>
+        <w:rPr>
+          <w:rFonts w:eastAsiaTheme="minorEastAsia"/>
+          <w:iCs/>
+        </w:rPr>
+        <w:t xml:space="preserve">  Попробуйте изменить параметры </w:t>
       </w:r>
       <w:r>
         <w:rPr>
@@ -34311,6 +33881,7 @@
           <w:numId w:val="11"/>
         </w:numPr>
         <w:spacing w:after="0"/>
+        <w:jc w:val="both"/>
         <w:rPr>
           <w:rFonts w:eastAsiaTheme="minorEastAsia"/>
           <w:iCs/>
@@ -34446,7 +34017,6 @@
                 <w:szCs w:val="32"/>
                 <w:lang w:val="en-US"/>
               </w:rPr>
-              <w:lastRenderedPageBreak/>
               <w:drawing>
                 <wp:inline distT="0" distB="0" distL="0" distR="0" wp14:anchorId="6414D560" wp14:editId="0E4AAA4E">
                   <wp:extent cx="173905" cy="174165"/>
@@ -34463,7 +34033,7 @@
                           <pic:cNvPicPr/>
                         </pic:nvPicPr>
                         <pic:blipFill>
-                          <a:blip r:embed="rId20" cstate="print">
+                          <a:blip r:embed="rId21" cstate="print">
                             <a:extLst>
                               <a:ext uri="{28A0092B-C50C-407E-A947-70E740481C1C}">
                                 <a14:useLocalDpi xmlns:a14="http://schemas.microsoft.com/office/drawing/2010/main" val="0"/>
@@ -34546,16 +34116,7 @@
                 <w:szCs w:val="18"/>
                 <w:lang w:val="en-US"/>
               </w:rPr>
-              <w:t xml:space="preserve">a = </w:t>
-            </w:r>
-            <w:r>
-              <w:rPr>
-                <w:color w:val="333333"/>
-                <w:sz w:val="18"/>
-                <w:szCs w:val="18"/>
-                <w:lang w:val="en-US"/>
-              </w:rPr>
-              <w:t>...</w:t>
+              <w:t>a = ...</w:t>
             </w:r>
           </w:p>
           <w:p>
@@ -34575,16 +34136,7 @@
                 <w:szCs w:val="18"/>
                 <w:lang w:val="en-US"/>
               </w:rPr>
-              <w:t xml:space="preserve">b = </w:t>
-            </w:r>
-            <w:r>
-              <w:rPr>
-                <w:color w:val="333333"/>
-                <w:sz w:val="18"/>
-                <w:szCs w:val="18"/>
-                <w:lang w:val="en-US"/>
-              </w:rPr>
-              <w:t>...</w:t>
+              <w:t>b = ...</w:t>
             </w:r>
           </w:p>
           <w:p>
@@ -35456,8 +35008,10 @@
       <w:pPr>
         <w:pStyle w:val="a9"/>
         <w:spacing w:after="0"/>
+        <w:jc w:val="both"/>
       </w:pPr>
       <w:r>
+        <w:lastRenderedPageBreak/>
         <w:t xml:space="preserve">Чтобы удостовериться в корректности работы вашего кода, используйте блок </w:t>
       </w:r>
       <w:r>
@@ -35471,14 +35025,15 @@
       <w:pPr>
         <w:pStyle w:val="a9"/>
         <w:spacing w:after="0"/>
+        <w:jc w:val="center"/>
       </w:pPr>
       <w:r>
         <w:rPr>
           <w:noProof/>
         </w:rPr>
         <w:drawing>
-          <wp:inline distT="0" distB="0" distL="0" distR="0" wp14:anchorId="3F1E9BC1" wp14:editId="75BC90F1">
-            <wp:extent cx="3221063" cy="3240000"/>
+          <wp:inline distT="0" distB="0" distL="0" distR="0" wp14:anchorId="3F1E9BC1" wp14:editId="6DCDD626">
+            <wp:extent cx="2918457" cy="2880000"/>
             <wp:effectExtent l="0" t="0" r="0" b="0"/>
             <wp:docPr id="14" name="Рисунок 14"/>
             <wp:cNvGraphicFramePr>
@@ -35492,7 +35047,7 @@
                     <pic:cNvPicPr/>
                   </pic:nvPicPr>
                   <pic:blipFill>
-                    <a:blip r:embed="rId22">
+                    <a:blip r:embed="rId23">
                       <a:extLst>
                         <a:ext uri="{28A0092B-C50C-407E-A947-70E740481C1C}">
                           <a14:useLocalDpi xmlns:a14="http://schemas.microsoft.com/office/drawing/2010/main" val="0"/>
@@ -35506,7 +35061,7 @@
                   <pic:spPr>
                     <a:xfrm>
                       <a:off x="0" y="0"/>
-                      <a:ext cx="3221063" cy="3240000"/>
+                      <a:ext cx="2918457" cy="2880000"/>
                     </a:xfrm>
                     <a:prstGeom prst="rect">
                       <a:avLst/>
@@ -35523,6 +35078,7 @@
       <w:pPr>
         <w:pStyle w:val="a9"/>
         <w:spacing w:after="0"/>
+        <w:jc w:val="both"/>
         <w:rPr>
           <w:rFonts w:eastAsiaTheme="minorEastAsia"/>
           <w:iCs/>
@@ -35533,7 +35089,14 @@
           <w:rFonts w:eastAsiaTheme="minorEastAsia"/>
           <w:iCs/>
         </w:rPr>
-        <w:t>Объясните, почему состояние линейной модели уходит в бесконечность в отличие от нелинейной модели?</w:t>
+        <w:t>Объясните, почему состояние линейной модели уходит в бесконечность в отличие от нелинейной модели</w:t>
+      </w:r>
+      <w:r>
+        <w:rPr>
+          <w:rFonts w:eastAsiaTheme="minorEastAsia"/>
+          <w:iCs/>
+        </w:rPr>
+        <w:t>.</w:t>
       </w:r>
     </w:p>
     <w:p>
@@ -35544,6 +35107,7 @@
           <w:numId w:val="11"/>
         </w:numPr>
         <w:spacing w:after="0"/>
+        <w:jc w:val="both"/>
         <w:rPr>
           <w:rFonts w:eastAsiaTheme="minorEastAsia"/>
           <w:iCs/>
@@ -35554,7 +35118,6 @@
           <w:rFonts w:eastAsiaTheme="minorEastAsia"/>
           <w:iCs/>
         </w:rPr>
-        <w:lastRenderedPageBreak/>
         <w:t xml:space="preserve">Блок </w:t>
       </w:r>
       <w:r>
@@ -35632,6 +35195,7 @@
           <w:numId w:val="11"/>
         </w:numPr>
         <w:spacing w:after="0"/>
+        <w:jc w:val="both"/>
         <w:rPr>
           <w:rFonts w:eastAsiaTheme="minorEastAsia"/>
           <w:iCs/>
@@ -35642,6 +35206,28 @@
           <w:rFonts w:eastAsiaTheme="minorEastAsia"/>
           <w:iCs/>
         </w:rPr>
+        <w:t>В блоке 9 произведите анализ управляемости системы. Переходите к следующим пунктам только, если система управляема. Если окажется, что система не управляема, то скорее всего вы допустили ошибку во время выполнения предыдущих пунктов.</w:t>
+      </w:r>
+    </w:p>
+    <w:p>
+      <w:pPr>
+        <w:pStyle w:val="a9"/>
+        <w:numPr>
+          <w:ilvl w:val="0"/>
+          <w:numId w:val="11"/>
+        </w:numPr>
+        <w:spacing w:after="0"/>
+        <w:jc w:val="both"/>
+        <w:rPr>
+          <w:rFonts w:eastAsiaTheme="minorEastAsia"/>
+          <w:iCs/>
+        </w:rPr>
+      </w:pPr>
+      <w:r>
+        <w:rPr>
+          <w:rFonts w:eastAsiaTheme="minorEastAsia"/>
+          <w:iCs/>
+        </w:rPr>
         <w:t>Блок</w:t>
       </w:r>
       <w:r>
@@ -35649,7 +35235,21 @@
           <w:rFonts w:eastAsiaTheme="minorEastAsia"/>
           <w:iCs/>
         </w:rPr>
-        <w:t xml:space="preserve"> 8 </w:t>
+        <w:t xml:space="preserve"> </w:t>
+      </w:r>
+      <w:r>
+        <w:rPr>
+          <w:rFonts w:eastAsiaTheme="minorEastAsia"/>
+          <w:iCs/>
+        </w:rPr>
+        <w:t>9</w:t>
+      </w:r>
+      <w:r>
+        <w:rPr>
+          <w:rFonts w:eastAsiaTheme="minorEastAsia"/>
+          <w:iCs/>
+        </w:rPr>
+        <w:t xml:space="preserve"> </w:t>
       </w:r>
       <w:r>
         <w:rPr>
@@ -36292,6 +35892,7 @@
           <w:numId w:val="11"/>
         </w:numPr>
         <w:spacing w:after="0"/>
+        <w:jc w:val="both"/>
         <w:rPr>
           <w:rFonts w:eastAsiaTheme="minorEastAsia"/>
           <w:iCs/>
@@ -36302,7 +35903,28 @@
           <w:rFonts w:eastAsiaTheme="minorEastAsia"/>
           <w:iCs/>
         </w:rPr>
-        <w:t xml:space="preserve">В блоке 10 проанализируйте устойчивость замкнутой системы, пользуясь критерием устойчивости дискретных систем. Чтобы получить собственные числа матрицы используйте функцию библиотеки </w:t>
+        <w:t>В блоке 10 проанализируйте устойчивость замкнутой системы, пользуясь критерием устойчивости дискретных систем</w:t>
+      </w:r>
+      <w:r>
+        <w:rPr>
+          <w:rFonts w:eastAsiaTheme="minorEastAsia"/>
+          <w:iCs/>
+        </w:rPr>
+        <w:t xml:space="preserve"> </w:t>
+      </w:r>
+      <w:r>
+        <w:rPr>
+          <w:rFonts w:eastAsiaTheme="minorEastAsia"/>
+          <w:iCs/>
+        </w:rPr>
+        <w:t>со стр. 9</w:t>
+      </w:r>
+      <w:r>
+        <w:rPr>
+          <w:rFonts w:eastAsiaTheme="minorEastAsia"/>
+          <w:iCs/>
+        </w:rPr>
+        <w:t xml:space="preserve">. Чтобы получить собственные числа матрицы используйте функцию библиотеки </w:t>
       </w:r>
       <w:proofErr w:type="spellStart"/>
       <w:r>
@@ -36318,7 +35940,6 @@
         <w:rPr>
           <w:rFonts w:eastAsiaTheme="minorEastAsia"/>
           <w:iCs/>
-          <w:lang w:val="en-US"/>
         </w:rPr>
         <w:t>:</w:t>
       </w:r>
@@ -36327,6 +35948,7 @@
       <w:pPr>
         <w:pStyle w:val="a9"/>
         <w:spacing w:after="0"/>
+        <w:jc w:val="both"/>
         <w:rPr>
           <w:rFonts w:ascii="Courier New" w:eastAsiaTheme="minorEastAsia" w:hAnsi="Courier New" w:cs="Courier New"/>
           <w:iCs/>
@@ -36377,23 +35999,7 @@
           <w:iCs/>
           <w:lang w:val="en-US"/>
         </w:rPr>
-        <w:t>(</w:t>
-      </w:r>
-      <w:r>
-        <w:rPr>
-          <w:rFonts w:ascii="Courier New" w:eastAsiaTheme="minorEastAsia" w:hAnsi="Courier New" w:cs="Courier New"/>
-          <w:iCs/>
-          <w:lang w:val="en-US"/>
-        </w:rPr>
-        <w:t>M</w:t>
-      </w:r>
-      <w:r>
-        <w:rPr>
-          <w:rFonts w:ascii="Courier New" w:eastAsiaTheme="minorEastAsia" w:hAnsi="Courier New" w:cs="Courier New"/>
-          <w:iCs/>
-          <w:lang w:val="en-US"/>
-        </w:rPr>
-        <w:t>)</w:t>
+        <w:t>(M)</w:t>
       </w:r>
       <w:r>
         <w:rPr>
@@ -36408,6 +36014,7 @@
       <w:pPr>
         <w:pStyle w:val="a9"/>
         <w:spacing w:after="0"/>
+        <w:jc w:val="both"/>
         <w:rPr>
           <w:rFonts w:eastAsiaTheme="minorEastAsia"/>
           <w:bCs/>
@@ -36550,6 +36157,7 @@
           <w:numId w:val="11"/>
         </w:numPr>
         <w:spacing w:after="0"/>
+        <w:jc w:val="both"/>
         <w:rPr>
           <w:rFonts w:eastAsiaTheme="minorEastAsia"/>
           <w:iCs/>
@@ -36621,6 +36229,7 @@
           <w:numId w:val="11"/>
         </w:numPr>
         <w:spacing w:after="0"/>
+        <w:jc w:val="both"/>
         <w:rPr>
           <w:rFonts w:eastAsiaTheme="minorEastAsia"/>
           <w:iCs/>
@@ -36680,47 +36289,1076 @@
     </w:p>
     <w:p>
       <w:pPr>
+        <w:spacing w:after="0"/>
+        <w:ind w:firstLine="360"/>
+        <w:jc w:val="both"/>
+        <w:rPr>
+          <w:rFonts w:eastAsiaTheme="minorEastAsia"/>
+        </w:rPr>
+      </w:pPr>
+      <w:r>
+        <w:rPr>
+          <w:rFonts w:eastAsiaTheme="minorEastAsia"/>
+          <w:iCs/>
+        </w:rPr>
+        <w:lastRenderedPageBreak/>
+        <w:t xml:space="preserve">В процессе выполнения вышеописанных пунктов вы должны были получить коэффициенты матрицы </w:t>
+      </w:r>
+      <m:oMath>
+        <m:r>
+          <m:rPr>
+            <m:sty m:val="b"/>
+          </m:rPr>
+          <w:rPr>
+            <w:rFonts w:ascii="Cambria Math" w:eastAsiaTheme="minorEastAsia" w:hAnsi="Cambria Math"/>
+          </w:rPr>
+          <m:t>K</m:t>
+        </m:r>
+      </m:oMath>
+      <w:r>
+        <w:rPr>
+          <w:rFonts w:eastAsiaTheme="minorEastAsia"/>
+          <w:b/>
+          <w:bCs/>
+        </w:rPr>
+        <w:t xml:space="preserve"> </w:t>
+      </w:r>
+      <w:r>
+        <w:rPr>
+          <w:rFonts w:eastAsiaTheme="minorEastAsia"/>
+        </w:rPr>
+        <w:t xml:space="preserve">для режима стабилизации, </w:t>
+      </w:r>
+      <w:r>
+        <w:rPr>
+          <w:rFonts w:eastAsiaTheme="minorEastAsia"/>
+          <w:iCs/>
+        </w:rPr>
+        <w:t>к</w:t>
+      </w:r>
+      <w:r>
+        <w:rPr>
+          <w:rFonts w:eastAsiaTheme="minorEastAsia"/>
+          <w:iCs/>
+        </w:rPr>
+        <w:t xml:space="preserve">оэффициент обратной связи </w:t>
+      </w:r>
+      <m:oMath>
+        <m:r>
+          <w:rPr>
+            <w:rFonts w:ascii="Cambria Math" w:eastAsiaTheme="minorEastAsia" w:hAnsi="Cambria Math"/>
+          </w:rPr>
+          <m:t>k</m:t>
+        </m:r>
+      </m:oMath>
+      <w:r>
+        <w:rPr>
+          <w:rFonts w:eastAsiaTheme="minorEastAsia"/>
+        </w:rPr>
+        <w:t xml:space="preserve"> для управления раскачиванием</w:t>
+      </w:r>
+      <w:r>
+        <w:rPr>
+          <w:rFonts w:eastAsiaTheme="minorEastAsia"/>
+          <w:iCs/>
+        </w:rPr>
+        <w:t xml:space="preserve"> </w:t>
+      </w:r>
+      <w:r>
+        <w:rPr>
+          <w:rFonts w:eastAsiaTheme="minorEastAsia"/>
+          <w:iCs/>
+        </w:rPr>
+        <w:t xml:space="preserve">и порог переключения режимов управления </w:t>
+      </w:r>
+      <m:oMath>
+        <m:r>
+          <w:rPr>
+            <w:rFonts w:ascii="Cambria Math" w:eastAsiaTheme="minorEastAsia" w:hAnsi="Cambria Math"/>
+          </w:rPr>
+          <m:t>ϵ</m:t>
+        </m:r>
+      </m:oMath>
+      <w:r>
+        <w:rPr>
+          <w:rFonts w:eastAsiaTheme="minorEastAsia"/>
+        </w:rPr>
+        <w:t xml:space="preserve">. Эти значения нам понадобятся для </w:t>
+      </w:r>
+      <w:r>
+        <w:rPr>
+          <w:rFonts w:eastAsiaTheme="minorEastAsia"/>
+        </w:rPr>
+        <w:t>управления аппаратной платформой маятника. Чтобы применить их, проделайте следующие действия:</w:t>
+      </w:r>
+    </w:p>
+    <w:p>
+      <w:pPr>
         <w:pStyle w:val="a9"/>
         <w:numPr>
           <w:ilvl w:val="0"/>
-          <w:numId w:val="11"/>
+          <w:numId w:val="12"/>
         </w:numPr>
         <w:spacing w:after="0"/>
-        <w:rPr>
-          <w:rFonts w:eastAsiaTheme="minorEastAsia"/>
-          <w:iCs/>
-          <w:color w:val="FF0000"/>
+        <w:jc w:val="both"/>
+        <w:rPr>
+          <w:rFonts w:eastAsiaTheme="minorEastAsia"/>
+          <w:iCs/>
         </w:rPr>
       </w:pPr>
       <w:r>
         <w:rPr>
           <w:rFonts w:eastAsiaTheme="minorEastAsia"/>
           <w:iCs/>
-          <w:color w:val="FF0000"/>
-        </w:rPr>
-        <w:t xml:space="preserve">рассказать, как эти коэффициенты засунуть в </w:t>
-      </w:r>
-      <w:r>
-        <w:rPr>
-          <w:rFonts w:eastAsiaTheme="minorEastAsia"/>
-          <w:iCs/>
-          <w:color w:val="FF0000"/>
-        </w:rPr>
-        <w:t>прошивку</w:t>
+        </w:rPr>
+        <w:t>откройте</w:t>
+      </w:r>
+      <w:r>
+        <w:rPr>
+          <w:rFonts w:eastAsiaTheme="minorEastAsia"/>
+          <w:iCs/>
+          <w:lang w:val="en-US"/>
+        </w:rPr>
+        <w:t xml:space="preserve"> </w:t>
+      </w:r>
+      <w:r>
+        <w:rPr>
+          <w:rFonts w:eastAsiaTheme="minorEastAsia"/>
+          <w:iCs/>
+        </w:rPr>
+        <w:t>файл</w:t>
+      </w:r>
+      <w:r>
+        <w:rPr>
+          <w:rFonts w:eastAsiaTheme="minorEastAsia"/>
+          <w:iCs/>
+          <w:lang w:val="en-US"/>
+        </w:rPr>
+        <w:t xml:space="preserve"> </w:t>
+      </w:r>
+      <w:r>
+        <w:rPr>
+          <w:rFonts w:eastAsiaTheme="minorEastAsia"/>
+          <w:iCs/>
+          <w:lang w:val="en-US"/>
+        </w:rPr>
+        <w:t xml:space="preserve">Firmware -&gt; </w:t>
+      </w:r>
+      <w:proofErr w:type="spellStart"/>
+      <w:r>
+        <w:rPr>
+          <w:rFonts w:eastAsiaTheme="minorEastAsia"/>
+          <w:i/>
+          <w:lang w:val="en-US"/>
+        </w:rPr>
+        <w:t>wheel</w:t>
+      </w:r>
+      <w:r>
+        <w:rPr>
+          <w:rFonts w:eastAsiaTheme="minorEastAsia"/>
+          <w:i/>
+          <w:lang w:val="en-US"/>
+        </w:rPr>
+        <w:t>_</w:t>
+      </w:r>
+      <w:r>
+        <w:rPr>
+          <w:rFonts w:eastAsiaTheme="minorEastAsia"/>
+          <w:i/>
+          <w:lang w:val="en-US"/>
+        </w:rPr>
+        <w:t>pendulu</w:t>
+      </w:r>
+      <w:r>
+        <w:rPr>
+          <w:rFonts w:eastAsiaTheme="minorEastAsia"/>
+          <w:i/>
+          <w:lang w:val="en-US"/>
+        </w:rPr>
+        <w:t>m</w:t>
+      </w:r>
+      <w:r>
+        <w:rPr>
+          <w:rFonts w:eastAsiaTheme="minorEastAsia"/>
+          <w:i/>
+          <w:lang w:val="en-US"/>
+        </w:rPr>
+        <w:t>_</w:t>
+      </w:r>
+      <w:proofErr w:type="gramStart"/>
+      <w:r>
+        <w:rPr>
+          <w:rFonts w:eastAsiaTheme="minorEastAsia"/>
+          <w:i/>
+          <w:lang w:val="en-US"/>
+        </w:rPr>
+        <w:t>practicum</w:t>
+      </w:r>
+      <w:proofErr w:type="spellEnd"/>
+      <w:r>
+        <w:rPr>
+          <w:rFonts w:eastAsiaTheme="minorEastAsia"/>
+          <w:i/>
+          <w:lang w:val="en-US"/>
+        </w:rPr>
+        <w:t xml:space="preserve"> </w:t>
+      </w:r>
+      <w:r>
+        <w:rPr>
+          <w:rFonts w:eastAsiaTheme="minorEastAsia"/>
+          <w:i/>
+          <w:lang w:val="en-US"/>
+        </w:rPr>
+        <w:t xml:space="preserve"> -</w:t>
+      </w:r>
+      <w:proofErr w:type="gramEnd"/>
+      <w:r>
+        <w:rPr>
+          <w:rFonts w:eastAsiaTheme="minorEastAsia"/>
+          <w:i/>
+          <w:lang w:val="en-US"/>
+        </w:rPr>
+        <w:t xml:space="preserve">&gt; </w:t>
+      </w:r>
+      <w:proofErr w:type="spellStart"/>
+      <w:r>
+        <w:rPr>
+          <w:rFonts w:eastAsiaTheme="minorEastAsia"/>
+          <w:i/>
+          <w:lang w:val="en-US"/>
+        </w:rPr>
+        <w:t>wheel</w:t>
+      </w:r>
+      <w:r>
+        <w:rPr>
+          <w:rFonts w:eastAsiaTheme="minorEastAsia"/>
+          <w:i/>
+          <w:lang w:val="en-US"/>
+        </w:rPr>
+        <w:t>_</w:t>
+      </w:r>
+      <w:r>
+        <w:rPr>
+          <w:rFonts w:eastAsiaTheme="minorEastAsia"/>
+          <w:i/>
+          <w:lang w:val="en-US"/>
+        </w:rPr>
+        <w:t>pendulu</w:t>
+      </w:r>
+      <w:r>
+        <w:rPr>
+          <w:rFonts w:eastAsiaTheme="minorEastAsia"/>
+          <w:i/>
+          <w:lang w:val="en-US"/>
+        </w:rPr>
+        <w:t>m</w:t>
+      </w:r>
+      <w:r>
+        <w:rPr>
+          <w:rFonts w:eastAsiaTheme="minorEastAsia"/>
+          <w:i/>
+          <w:lang w:val="en-US"/>
+        </w:rPr>
+        <w:t>_</w:t>
+      </w:r>
+      <w:r>
+        <w:rPr>
+          <w:rFonts w:eastAsiaTheme="minorEastAsia"/>
+          <w:i/>
+          <w:lang w:val="en-US"/>
+        </w:rPr>
+        <w:t>practicum</w:t>
+      </w:r>
+      <w:r>
+        <w:rPr>
+          <w:rFonts w:eastAsiaTheme="minorEastAsia"/>
+          <w:i/>
+          <w:lang w:val="en-US"/>
+        </w:rPr>
+        <w:t>.</w:t>
+      </w:r>
+      <w:r>
+        <w:rPr>
+          <w:rFonts w:eastAsiaTheme="minorEastAsia"/>
+          <w:i/>
+          <w:lang w:val="en-US"/>
+        </w:rPr>
+        <w:t>ino</w:t>
+      </w:r>
+      <w:proofErr w:type="spellEnd"/>
+      <w:r>
+        <w:rPr>
+          <w:rFonts w:eastAsiaTheme="minorEastAsia"/>
+          <w:iCs/>
+          <w:lang w:val="en-US"/>
+        </w:rPr>
+        <w:t xml:space="preserve"> </w:t>
+      </w:r>
+      <w:r>
+        <w:rPr>
+          <w:rFonts w:eastAsiaTheme="minorEastAsia"/>
+          <w:iCs/>
+        </w:rPr>
+        <w:t>с</w:t>
+      </w:r>
+      <w:r>
+        <w:rPr>
+          <w:rFonts w:eastAsiaTheme="minorEastAsia"/>
+          <w:iCs/>
+          <w:lang w:val="en-US"/>
+        </w:rPr>
+        <w:t xml:space="preserve"> </w:t>
+      </w:r>
+      <w:r>
+        <w:rPr>
+          <w:rFonts w:eastAsiaTheme="minorEastAsia"/>
+          <w:iCs/>
+        </w:rPr>
+        <w:t>помощью</w:t>
+      </w:r>
+      <w:r>
+        <w:rPr>
+          <w:rFonts w:eastAsiaTheme="minorEastAsia"/>
+          <w:iCs/>
+          <w:lang w:val="en-US"/>
+        </w:rPr>
+        <w:t xml:space="preserve"> </w:t>
+      </w:r>
+      <w:r>
+        <w:rPr>
+          <w:rFonts w:eastAsiaTheme="minorEastAsia"/>
+          <w:iCs/>
+          <w:lang w:val="en-US"/>
+        </w:rPr>
+        <w:t>Arduino</w:t>
+      </w:r>
+      <w:r>
+        <w:rPr>
+          <w:rFonts w:eastAsiaTheme="minorEastAsia"/>
+          <w:iCs/>
+        </w:rPr>
+        <w:t xml:space="preserve"> </w:t>
+      </w:r>
+      <w:r>
+        <w:rPr>
+          <w:rFonts w:eastAsiaTheme="minorEastAsia"/>
+          <w:iCs/>
+          <w:lang w:val="en-US"/>
+        </w:rPr>
+        <w:t>IDE</w:t>
+      </w:r>
+      <w:r>
+        <w:rPr>
+          <w:rFonts w:eastAsiaTheme="minorEastAsia"/>
+          <w:iCs/>
+        </w:rPr>
+        <w:t xml:space="preserve">. </w:t>
+      </w:r>
+      <w:r>
+        <w:rPr>
+          <w:rFonts w:eastAsiaTheme="minorEastAsia"/>
+          <w:iCs/>
+        </w:rPr>
+        <w:t xml:space="preserve">В этом файле реализовано взаимодействие с датчиками, управление двигателем и реализованы режимы раскачивания, торможения и стабилизации. Объявление коэффициентов обратной связи </w:t>
+      </w:r>
+      <m:oMath>
+        <m:r>
+          <m:rPr>
+            <m:sty m:val="b"/>
+          </m:rPr>
+          <w:rPr>
+            <w:rFonts w:ascii="Cambria Math" w:eastAsiaTheme="minorEastAsia" w:hAnsi="Cambria Math"/>
+          </w:rPr>
+          <m:t>K</m:t>
+        </m:r>
+      </m:oMath>
+      <w:r>
+        <w:rPr>
+          <w:rFonts w:eastAsiaTheme="minorEastAsia"/>
+          <w:b/>
+          <w:bCs/>
+        </w:rPr>
+        <w:t xml:space="preserve"> </w:t>
+      </w:r>
+      <w:r>
+        <w:rPr>
+          <w:rFonts w:eastAsiaTheme="minorEastAsia"/>
+        </w:rPr>
+        <w:t xml:space="preserve">и </w:t>
+      </w:r>
+      <m:oMath>
+        <m:r>
+          <w:rPr>
+            <w:rFonts w:ascii="Cambria Math" w:eastAsiaTheme="minorEastAsia" w:hAnsi="Cambria Math"/>
+          </w:rPr>
+          <m:t>k</m:t>
+        </m:r>
+      </m:oMath>
+      <w:r>
+        <w:rPr>
+          <w:rFonts w:eastAsiaTheme="minorEastAsia"/>
+        </w:rPr>
+        <w:t xml:space="preserve"> вместе с порогом переключения </w:t>
+      </w:r>
+      <m:oMath>
+        <m:r>
+          <w:rPr>
+            <w:rFonts w:ascii="Cambria Math" w:eastAsiaTheme="minorEastAsia" w:hAnsi="Cambria Math"/>
+          </w:rPr>
+          <m:t>ϵ</m:t>
+        </m:r>
+      </m:oMath>
+      <w:r>
+        <w:rPr>
+          <w:rFonts w:eastAsiaTheme="minorEastAsia"/>
+        </w:rPr>
+        <w:t xml:space="preserve"> реализовано в строках 1</w:t>
+      </w:r>
+      <w:r>
+        <w:rPr>
+          <w:rFonts w:eastAsiaTheme="minorEastAsia"/>
+        </w:rPr>
+        <w:t>7</w:t>
+      </w:r>
+      <w:r>
+        <w:rPr>
+          <w:rFonts w:eastAsiaTheme="minorEastAsia"/>
+        </w:rPr>
+        <w:t>-2</w:t>
+      </w:r>
+      <w:r>
+        <w:rPr>
+          <w:rFonts w:eastAsiaTheme="minorEastAsia"/>
+        </w:rPr>
+        <w:t>1</w:t>
+      </w:r>
+      <w:r>
+        <w:rPr>
+          <w:rFonts w:eastAsiaTheme="minorEastAsia"/>
+        </w:rPr>
+        <w:t xml:space="preserve">.  Функция </w:t>
+      </w:r>
+      <w:proofErr w:type="gramStart"/>
+      <w:r>
+        <w:rPr>
+          <w:rFonts w:ascii="Courier New" w:eastAsiaTheme="minorEastAsia" w:hAnsi="Courier New" w:cs="Courier New"/>
+          <w:lang w:val="en-US"/>
+        </w:rPr>
+        <w:t>control</w:t>
+      </w:r>
+      <w:r>
+        <w:rPr>
+          <w:rFonts w:ascii="Courier New" w:eastAsiaTheme="minorEastAsia" w:hAnsi="Courier New" w:cs="Courier New"/>
+        </w:rPr>
+        <w:t>(</w:t>
+      </w:r>
+      <w:proofErr w:type="gramEnd"/>
+      <w:r>
+        <w:rPr>
+          <w:rFonts w:ascii="Courier New" w:eastAsiaTheme="minorEastAsia" w:hAnsi="Courier New" w:cs="Courier New"/>
+        </w:rPr>
+        <w:t>)</w:t>
+      </w:r>
+      <w:r>
+        <w:rPr>
+          <w:rFonts w:eastAsiaTheme="minorEastAsia"/>
+        </w:rPr>
+        <w:t xml:space="preserve"> </w:t>
+      </w:r>
+      <w:r>
+        <w:rPr>
+          <w:rFonts w:eastAsiaTheme="minorEastAsia"/>
+        </w:rPr>
+        <w:t xml:space="preserve">вызывается </w:t>
+      </w:r>
+      <w:r>
+        <w:rPr>
+          <w:rFonts w:eastAsiaTheme="minorEastAsia"/>
+        </w:rPr>
+        <w:t>каждые</w:t>
+      </w:r>
+      <w:r>
+        <w:rPr>
+          <w:rFonts w:eastAsiaTheme="minorEastAsia"/>
+        </w:rPr>
+        <w:t xml:space="preserve"> 10 </w:t>
+      </w:r>
+      <w:proofErr w:type="spellStart"/>
+      <w:r>
+        <w:rPr>
+          <w:rFonts w:eastAsiaTheme="minorEastAsia"/>
+        </w:rPr>
+        <w:t>мс</w:t>
+      </w:r>
+      <w:proofErr w:type="spellEnd"/>
+      <w:r>
+        <w:rPr>
+          <w:rFonts w:eastAsiaTheme="minorEastAsia"/>
+        </w:rPr>
+        <w:t xml:space="preserve">. В ней реализованы контуры стабилизации, раскачивания и торможения. Изучите эту функцию и разберитесь, при каких условиях включается тот или иной режим управления. </w:t>
       </w:r>
     </w:p>
+    <w:p>
+      <w:pPr>
+        <w:pStyle w:val="a9"/>
+        <w:numPr>
+          <w:ilvl w:val="0"/>
+          <w:numId w:val="12"/>
+        </w:numPr>
+        <w:spacing w:after="0"/>
+        <w:jc w:val="both"/>
+        <w:rPr>
+          <w:rFonts w:eastAsiaTheme="minorEastAsia"/>
+          <w:iCs/>
+        </w:rPr>
+      </w:pPr>
+      <w:r>
+        <w:rPr>
+          <w:rFonts w:eastAsiaTheme="minorEastAsia"/>
+        </w:rPr>
+        <w:t>В</w:t>
+      </w:r>
+      <w:r>
+        <w:rPr>
+          <w:rFonts w:eastAsiaTheme="minorEastAsia"/>
+        </w:rPr>
+        <w:t>ставьте свои собственные значения коэффициентов</w:t>
+      </w:r>
+      <w:r>
+        <w:rPr>
+          <w:rFonts w:eastAsiaTheme="minorEastAsia"/>
+        </w:rPr>
+        <w:t xml:space="preserve"> </w:t>
+      </w:r>
+      <w:r>
+        <w:rPr>
+          <w:rFonts w:eastAsiaTheme="minorEastAsia"/>
+        </w:rPr>
+        <w:t>вместо указанных в строках 17-21</w:t>
+      </w:r>
+      <w:r>
+        <w:rPr>
+          <w:rFonts w:eastAsiaTheme="minorEastAsia"/>
+        </w:rPr>
+        <w:t>.</w:t>
+      </w:r>
+    </w:p>
+    <w:p>
+      <w:pPr>
+        <w:pStyle w:val="a9"/>
+        <w:numPr>
+          <w:ilvl w:val="0"/>
+          <w:numId w:val="12"/>
+        </w:numPr>
+        <w:spacing w:after="0"/>
+        <w:jc w:val="both"/>
+        <w:rPr>
+          <w:rFonts w:eastAsiaTheme="minorEastAsia"/>
+          <w:iCs/>
+        </w:rPr>
+      </w:pPr>
+      <w:r>
+        <w:rPr>
+          <w:rFonts w:eastAsiaTheme="minorEastAsia"/>
+        </w:rPr>
+        <w:t xml:space="preserve">Подключите программатор к плате управления маятником и к компьютеру через </w:t>
+      </w:r>
+      <w:r>
+        <w:rPr>
+          <w:rFonts w:eastAsiaTheme="minorEastAsia"/>
+          <w:lang w:val="en-US"/>
+        </w:rPr>
+        <w:t>USB</w:t>
+      </w:r>
+      <w:r>
+        <w:rPr>
+          <w:rFonts w:eastAsiaTheme="minorEastAsia"/>
+        </w:rPr>
+        <w:t>.</w:t>
+      </w:r>
+    </w:p>
+    <w:p>
+      <w:pPr>
+        <w:pStyle w:val="a9"/>
+        <w:numPr>
+          <w:ilvl w:val="0"/>
+          <w:numId w:val="12"/>
+        </w:numPr>
+        <w:spacing w:after="0"/>
+        <w:jc w:val="both"/>
+        <w:rPr>
+          <w:rFonts w:eastAsiaTheme="minorEastAsia"/>
+          <w:iCs/>
+        </w:rPr>
+      </w:pPr>
+      <w:r>
+        <w:rPr>
+          <w:rFonts w:eastAsiaTheme="minorEastAsia"/>
+        </w:rPr>
+        <w:t xml:space="preserve">Скомпилируйте и загрузите прошивку (кнопка </w:t>
+      </w:r>
+      <w:r>
+        <w:rPr>
+          <w:rFonts w:eastAsiaTheme="minorEastAsia"/>
+          <w:i/>
+          <w:iCs/>
+          <w:lang w:val="en-US"/>
+        </w:rPr>
+        <w:t>Upload</w:t>
+      </w:r>
+      <w:r>
+        <w:rPr>
+          <w:rFonts w:eastAsiaTheme="minorEastAsia"/>
+        </w:rPr>
+        <w:t xml:space="preserve"> </w:t>
+      </w:r>
+      <w:r>
+        <w:rPr>
+          <w:rFonts w:eastAsiaTheme="minorEastAsia"/>
+        </w:rPr>
+        <w:t xml:space="preserve">в </w:t>
+      </w:r>
+      <w:r>
+        <w:rPr>
+          <w:rFonts w:eastAsiaTheme="minorEastAsia"/>
+          <w:lang w:val="en-US"/>
+        </w:rPr>
+        <w:t>Arduino</w:t>
+      </w:r>
+      <w:r>
+        <w:rPr>
+          <w:rFonts w:eastAsiaTheme="minorEastAsia"/>
+        </w:rPr>
+        <w:t xml:space="preserve"> </w:t>
+      </w:r>
+      <w:r>
+        <w:rPr>
+          <w:rFonts w:eastAsiaTheme="minorEastAsia"/>
+          <w:lang w:val="en-US"/>
+        </w:rPr>
+        <w:t>IDE</w:t>
+      </w:r>
+      <w:r>
+        <w:rPr>
+          <w:rFonts w:eastAsiaTheme="minorEastAsia"/>
+        </w:rPr>
+        <w:t>).</w:t>
+      </w:r>
+    </w:p>
+    <w:p>
+      <w:pPr>
+        <w:pStyle w:val="a9"/>
+        <w:numPr>
+          <w:ilvl w:val="0"/>
+          <w:numId w:val="12"/>
+        </w:numPr>
+        <w:spacing w:after="0"/>
+        <w:jc w:val="both"/>
+        <w:rPr>
+          <w:rFonts w:eastAsiaTheme="minorEastAsia"/>
+          <w:iCs/>
+        </w:rPr>
+      </w:pPr>
+      <w:r>
+        <w:rPr>
+          <w:rFonts w:eastAsiaTheme="minorEastAsia"/>
+        </w:rPr>
+        <w:t xml:space="preserve">После выполнения загрузки прошивки, нажмите кнопку </w:t>
+      </w:r>
+      <w:r>
+        <w:rPr>
+          <w:rFonts w:eastAsiaTheme="minorEastAsia"/>
+          <w:lang w:val="en-US"/>
+        </w:rPr>
+        <w:t>RESET</w:t>
+      </w:r>
+      <w:r>
+        <w:rPr>
+          <w:rFonts w:eastAsiaTheme="minorEastAsia"/>
+        </w:rPr>
+        <w:t xml:space="preserve"> на плате управления. Двигатель начнет вращаться. В этот момент система инициализирует все необходимые параметры управления двигателем. Дождитесь окончания вращения двигателем.</w:t>
+      </w:r>
+    </w:p>
+    <w:p>
+      <w:pPr>
+        <w:pStyle w:val="a9"/>
+        <w:numPr>
+          <w:ilvl w:val="0"/>
+          <w:numId w:val="12"/>
+        </w:numPr>
+        <w:spacing w:after="0"/>
+        <w:jc w:val="both"/>
+        <w:rPr>
+          <w:rFonts w:eastAsiaTheme="minorEastAsia"/>
+          <w:iCs/>
+        </w:rPr>
+      </w:pPr>
+      <w:r>
+        <w:rPr>
+          <w:rFonts w:eastAsiaTheme="minorEastAsia"/>
+        </w:rPr>
+        <w:t xml:space="preserve">Нажмите кнопку </w:t>
+      </w:r>
+      <w:r>
+        <w:rPr>
+          <w:rFonts w:eastAsiaTheme="minorEastAsia"/>
+          <w:lang w:val="en-US"/>
+        </w:rPr>
+        <w:t>USR</w:t>
+      </w:r>
+      <w:r>
+        <w:rPr>
+          <w:rFonts w:eastAsiaTheme="minorEastAsia"/>
+        </w:rPr>
+        <w:t xml:space="preserve">. </w:t>
+      </w:r>
+      <w:r>
+        <w:rPr>
+          <w:rFonts w:eastAsiaTheme="minorEastAsia"/>
+        </w:rPr>
+        <w:t xml:space="preserve">Должно включиться управление маятником. </w:t>
+      </w:r>
+    </w:p>
+    <w:tbl>
+      <w:tblPr>
+        <w:tblStyle w:val="a5"/>
+        <w:tblW w:w="8222" w:type="dxa"/>
+        <w:tblInd w:w="1129" w:type="dxa"/>
+        <w:tblBorders>
+          <w:top w:val="none" w:sz="0" w:space="0" w:color="auto"/>
+          <w:left w:val="none" w:sz="0" w:space="0" w:color="auto"/>
+          <w:bottom w:val="none" w:sz="0" w:space="0" w:color="auto"/>
+          <w:right w:val="none" w:sz="0" w:space="0" w:color="auto"/>
+          <w:insideH w:val="none" w:sz="0" w:space="0" w:color="auto"/>
+          <w:insideV w:val="none" w:sz="0" w:space="0" w:color="auto"/>
+        </w:tblBorders>
+        <w:tblCellMar>
+          <w:top w:w="91" w:type="dxa"/>
+          <w:bottom w:w="91" w:type="dxa"/>
+        </w:tblCellMar>
+        <w:tblLook w:val="04A0" w:firstRow="1" w:lastRow="0" w:firstColumn="1" w:lastColumn="0" w:noHBand="0" w:noVBand="1"/>
+      </w:tblPr>
+      <w:tblGrid>
+        <w:gridCol w:w="8222"/>
+      </w:tblGrid>
+      <w:tr>
+        <w:tc>
+          <w:tcPr>
+            <w:tcW w:w="8222" w:type="dxa"/>
+            <w:tcBorders>
+              <w:top w:val="single" w:sz="4" w:space="0" w:color="D9D9D9" w:themeColor="background1" w:themeShade="D9"/>
+              <w:left w:val="single" w:sz="4" w:space="0" w:color="D9D9D9" w:themeColor="background1" w:themeShade="D9"/>
+              <w:right w:val="single" w:sz="4" w:space="0" w:color="D9D9D9" w:themeColor="background1" w:themeShade="D9"/>
+            </w:tcBorders>
+            <w:shd w:val="clear" w:color="auto" w:fill="D9D9D9" w:themeFill="background1" w:themeFillShade="D9"/>
+          </w:tcPr>
+          <w:p>
+            <w:pPr>
+              <w:jc w:val="both"/>
+              <w:rPr>
+                <w:lang w:eastAsia="ru-RU"/>
+              </w:rPr>
+            </w:pPr>
+            <w:r>
+              <w:rPr>
+                <w:noProof/>
+                <w:lang w:eastAsia="ru-RU"/>
+              </w:rPr>
+              <w:drawing>
+                <wp:inline distT="0" distB="0" distL="0" distR="0" wp14:anchorId="4DD6F73D" wp14:editId="4AD7CAE8">
+                  <wp:extent cx="180000" cy="180000"/>
+                  <wp:effectExtent l="0" t="0" r="0" b="0"/>
+                  <wp:docPr id="29" name="Рисунок 29"/>
+                  <wp:cNvGraphicFramePr>
+                    <a:graphicFrameLocks xmlns:a="http://schemas.openxmlformats.org/drawingml/2006/main" noChangeAspect="1"/>
+                  </wp:cNvGraphicFramePr>
+                  <a:graphic xmlns:a="http://schemas.openxmlformats.org/drawingml/2006/main">
+                    <a:graphicData uri="http://schemas.openxmlformats.org/drawingml/2006/picture">
+                      <pic:pic xmlns:pic="http://schemas.openxmlformats.org/drawingml/2006/picture">
+                        <pic:nvPicPr>
+                          <pic:cNvPr id="29" name="Рисунок 29"/>
+                          <pic:cNvPicPr/>
+                        </pic:nvPicPr>
+                        <pic:blipFill>
+                          <a:blip r:embed="rId24" cstate="print">
+                            <a:extLst>
+                              <a:ext uri="{28A0092B-C50C-407E-A947-70E740481C1C}">
+                                <a14:useLocalDpi xmlns:a14="http://schemas.microsoft.com/office/drawing/2010/main" val="0"/>
+                              </a:ext>
+                            </a:extLst>
+                          </a:blip>
+                          <a:stretch>
+                            <a:fillRect/>
+                          </a:stretch>
+                        </pic:blipFill>
+                        <pic:spPr>
+                          <a:xfrm>
+                            <a:off x="0" y="0"/>
+                            <a:ext cx="180000" cy="180000"/>
+                          </a:xfrm>
+                          <a:prstGeom prst="rect">
+                            <a:avLst/>
+                          </a:prstGeom>
+                        </pic:spPr>
+                      </pic:pic>
+                    </a:graphicData>
+                  </a:graphic>
+                </wp:inline>
+              </w:drawing>
+            </w:r>
+          </w:p>
+        </w:tc>
+      </w:tr>
+      <w:tr>
+        <w:tc>
+          <w:tcPr>
+            <w:tcW w:w="8222" w:type="dxa"/>
+            <w:tcBorders>
+              <w:left w:val="single" w:sz="4" w:space="0" w:color="D9D9D9" w:themeColor="background1" w:themeShade="D9"/>
+              <w:bottom w:val="single" w:sz="4" w:space="0" w:color="D9D9D9" w:themeColor="background1" w:themeShade="D9"/>
+              <w:right w:val="single" w:sz="4" w:space="0" w:color="D9D9D9" w:themeColor="background1" w:themeShade="D9"/>
+            </w:tcBorders>
+            <w:shd w:val="clear" w:color="auto" w:fill="F2F2F2" w:themeFill="background1" w:themeFillShade="F2"/>
+          </w:tcPr>
+          <w:p>
+            <w:pPr>
+              <w:jc w:val="both"/>
+              <w:rPr>
+                <w:lang w:eastAsia="ru-RU"/>
+              </w:rPr>
+            </w:pPr>
+            <w:r>
+              <w:rPr>
+                <w:lang w:eastAsia="ru-RU"/>
+              </w:rPr>
+              <w:t xml:space="preserve">Если </w:t>
+            </w:r>
+            <w:r>
+              <w:rPr>
+                <w:lang w:eastAsia="ru-RU"/>
+              </w:rPr>
+              <w:t xml:space="preserve">после нажатия на кнопку </w:t>
+            </w:r>
+            <w:r>
+              <w:rPr>
+                <w:lang w:val="en-US" w:eastAsia="ru-RU"/>
+              </w:rPr>
+              <w:t>USR</w:t>
+            </w:r>
+            <w:r>
+              <w:rPr>
+                <w:lang w:eastAsia="ru-RU"/>
+              </w:rPr>
+              <w:t xml:space="preserve"> </w:t>
+            </w:r>
+            <w:r>
+              <w:rPr>
+                <w:lang w:eastAsia="ru-RU"/>
+              </w:rPr>
+              <w:t>двигатель не пришел в движение сделайте следующее:</w:t>
+            </w:r>
+          </w:p>
+          <w:p>
+            <w:pPr>
+              <w:jc w:val="both"/>
+              <w:rPr>
+                <w:lang w:eastAsia="ru-RU"/>
+              </w:rPr>
+            </w:pPr>
+            <w:r>
+              <w:rPr>
+                <w:lang w:eastAsia="ru-RU"/>
+              </w:rPr>
+              <w:t>- качните маятник рукой</w:t>
+            </w:r>
+          </w:p>
+          <w:p>
+            <w:pPr>
+              <w:jc w:val="both"/>
+              <w:rPr>
+                <w:lang w:eastAsia="ru-RU"/>
+              </w:rPr>
+            </w:pPr>
+            <w:r>
+              <w:rPr>
+                <w:lang w:eastAsia="ru-RU"/>
+              </w:rPr>
+              <w:t>- отключите программатор, выключите и снова включите плату управления</w:t>
+            </w:r>
+          </w:p>
+        </w:tc>
+      </w:tr>
+    </w:tbl>
+    <w:p>
+      <w:pPr>
+        <w:ind w:firstLine="708"/>
+        <w:jc w:val="both"/>
+        <w:rPr>
+          <w:rFonts w:eastAsiaTheme="minorEastAsia"/>
+        </w:rPr>
+      </w:pPr>
+      <w:r>
+        <w:t xml:space="preserve">Если вы включили управление маятником, он раскачался и встал в режим стабилизации, значит вы правильно настроили коэффициенты обратной связи. Часто, при разработке систем управления, получается так, что коэффициенты, отлично подходящие для модели, не всегда подходят к реальному объекту управления. Это связано с расхождением между моделью и реальностью. Чаще всего это происходит из-за погрешности вычислений физических параметров объекта управления и неучтенных параметрах в уравнениях движения (например, силы трения, упругости, ограничения по скорости двигателя и т.д.). В таком случае, сначала стоит попробовать подобрать другие коэффициенты. Если это не поможет, необходимо </w:t>
+      </w:r>
+      <w:r>
+        <w:t xml:space="preserve">произвести уточнение модели. Соответственно, в случае проблем со стабилизацией, попробуйте подобрать другие коэффициенты, меняя весовые коэффициенты матриц </w:t>
+      </w:r>
+      <m:oMath>
+        <m:r>
+          <m:rPr>
+            <m:sty m:val="b"/>
+          </m:rPr>
+          <w:rPr>
+            <w:rFonts w:ascii="Cambria Math" w:eastAsiaTheme="minorEastAsia" w:hAnsi="Cambria Math"/>
+          </w:rPr>
+          <m:t>Q</m:t>
+        </m:r>
+      </m:oMath>
+      <w:r>
+        <w:rPr>
+          <w:rFonts w:eastAsiaTheme="minorEastAsia"/>
+          <w:iCs/>
+        </w:rPr>
+        <w:t xml:space="preserve"> </w:t>
+      </w:r>
+      <w:r>
+        <w:rPr>
+          <w:rFonts w:eastAsiaTheme="minorEastAsia"/>
+          <w:iCs/>
+        </w:rPr>
+        <w:t xml:space="preserve">и </w:t>
+      </w:r>
+      <m:oMath>
+        <m:r>
+          <m:rPr>
+            <m:sty m:val="b"/>
+          </m:rPr>
+          <w:rPr>
+            <w:rFonts w:ascii="Cambria Math" w:eastAsiaTheme="minorEastAsia" w:hAnsi="Cambria Math"/>
+          </w:rPr>
+          <m:t>R</m:t>
+        </m:r>
+      </m:oMath>
+      <w:r>
+        <w:rPr>
+          <w:rFonts w:eastAsiaTheme="minorEastAsia"/>
+          <w:iCs/>
+        </w:rPr>
+        <w:t xml:space="preserve">. </w:t>
+      </w:r>
+      <w:r>
+        <w:rPr>
+          <w:rFonts w:eastAsiaTheme="minorEastAsia"/>
+          <w:iCs/>
+        </w:rPr>
+        <w:t xml:space="preserve">Также, в случае проблем с раскачиванием или порогом переключения, попробуйте изменить коэффициенты </w:t>
+      </w:r>
+      <m:oMath>
+        <m:r>
+          <w:rPr>
+            <w:rFonts w:ascii="Cambria Math" w:eastAsiaTheme="minorEastAsia" w:hAnsi="Cambria Math"/>
+          </w:rPr>
+          <m:t>k</m:t>
+        </m:r>
+      </m:oMath>
+      <w:r>
+        <w:rPr>
+          <w:rFonts w:eastAsiaTheme="minorEastAsia"/>
+          <w:iCs/>
+        </w:rPr>
+        <w:t xml:space="preserve"> </w:t>
+      </w:r>
+      <w:r>
+        <w:rPr>
+          <w:rFonts w:eastAsiaTheme="minorEastAsia"/>
+          <w:iCs/>
+        </w:rPr>
+        <w:t xml:space="preserve">и </w:t>
+      </w:r>
+      <m:oMath>
+        <m:r>
+          <w:rPr>
+            <w:rFonts w:ascii="Cambria Math" w:eastAsiaTheme="minorEastAsia" w:hAnsi="Cambria Math"/>
+          </w:rPr>
+          <m:t>ϵ</m:t>
+        </m:r>
+      </m:oMath>
+      <w:r>
+        <w:rPr>
+          <w:rFonts w:eastAsiaTheme="minorEastAsia"/>
+        </w:rPr>
+        <w:t xml:space="preserve">. </w:t>
+      </w:r>
+    </w:p>
+    <w:p>
+      <w:pPr>
+        <w:ind w:firstLine="708"/>
+        <w:jc w:val="both"/>
+      </w:pPr>
+      <w:r>
+        <w:rPr>
+          <w:rFonts w:eastAsiaTheme="minorEastAsia"/>
+        </w:rPr>
+        <w:t xml:space="preserve">Дополнительно проверьте, как ведет себя маятник в режиме стабилизации, когда вы используете разные </w:t>
+      </w:r>
+      <w:r>
+        <w:t xml:space="preserve">весовые коэффициенты матриц </w:t>
+      </w:r>
+      <m:oMath>
+        <m:r>
+          <m:rPr>
+            <m:sty m:val="b"/>
+          </m:rPr>
+          <w:rPr>
+            <w:rFonts w:ascii="Cambria Math" w:eastAsiaTheme="minorEastAsia" w:hAnsi="Cambria Math"/>
+          </w:rPr>
+          <m:t>Q</m:t>
+        </m:r>
+      </m:oMath>
+      <w:r>
+        <w:rPr>
+          <w:rFonts w:eastAsiaTheme="minorEastAsia"/>
+          <w:iCs/>
+        </w:rPr>
+        <w:t xml:space="preserve"> </w:t>
+      </w:r>
+      <w:r>
+        <w:rPr>
+          <w:rFonts w:eastAsiaTheme="minorEastAsia"/>
+          <w:iCs/>
+        </w:rPr>
+        <w:t xml:space="preserve">и </w:t>
+      </w:r>
+      <m:oMath>
+        <m:r>
+          <m:rPr>
+            <m:sty m:val="b"/>
+          </m:rPr>
+          <w:rPr>
+            <w:rFonts w:ascii="Cambria Math" w:eastAsiaTheme="minorEastAsia" w:hAnsi="Cambria Math"/>
+          </w:rPr>
+          <m:t>R</m:t>
+        </m:r>
+      </m:oMath>
+      <w:r>
+        <w:rPr>
+          <w:rFonts w:eastAsiaTheme="minorEastAsia"/>
+          <w:bCs/>
+        </w:rPr>
+        <w:t>.</w:t>
+      </w:r>
+    </w:p>
+    <w:p/>
+    <w:p/>
+    <w:p/>
+    <w:p/>
     <w:p>
       <w:pPr>
         <w:pStyle w:val="2"/>
         <w:jc w:val="center"/>
       </w:pPr>
-    </w:p>
-    <w:p>
-      <w:pPr>
-        <w:pStyle w:val="2"/>
-        <w:jc w:val="center"/>
-      </w:pPr>
-      <w:r>
+      <w:r>
+        <w:lastRenderedPageBreak/>
         <w:t>Контрольные вопросы</w:t>
       </w:r>
     </w:p>
@@ -36745,7 +37383,13 @@
         </w:numPr>
       </w:pPr>
       <w:r>
-        <w:t>Как определяется управляющее воздействие в линейно-квадратичной задаче управления?</w:t>
+        <w:t xml:space="preserve">Как </w:t>
+      </w:r>
+      <w:r>
+        <w:t>вычисляется матрица коэффициентов обратной связи в линейно-квадратичной задаче управления</w:t>
+      </w:r>
+      <w:r>
+        <w:t>?</w:t>
       </w:r>
     </w:p>
     <w:p>
@@ -36883,7 +37527,6 @@
         </w:numPr>
       </w:pPr>
       <w:r>
-        <w:lastRenderedPageBreak/>
         <w:t xml:space="preserve">Буданов В. М., Данилов В.А., </w:t>
       </w:r>
       <w:proofErr w:type="spellStart"/>
@@ -37290,6 +37933,119 @@
     </w:lvl>
   </w:abstractNum>
   <w:abstractNum w:abstractNumId="2" w15:restartNumberingAfterBreak="0">
+    <w:nsid w:val="1520122D"/>
+    <w:multiLevelType w:val="hybridMultilevel"/>
+    <w:tmpl w:val="E252DE6A"/>
+    <w:lvl w:ilvl="0" w:tplc="04190001">
+      <w:start w:val="1"/>
+      <w:numFmt w:val="bullet"/>
+      <w:lvlText w:val=""/>
+      <w:lvlJc w:val="left"/>
+      <w:pPr>
+        <w:ind w:left="1080" w:hanging="360"/>
+      </w:pPr>
+      <w:rPr>
+        <w:rFonts w:ascii="Symbol" w:hAnsi="Symbol" w:hint="default"/>
+      </w:rPr>
+    </w:lvl>
+    <w:lvl w:ilvl="1" w:tplc="04190003" w:tentative="1">
+      <w:start w:val="1"/>
+      <w:numFmt w:val="bullet"/>
+      <w:lvlText w:val="o"/>
+      <w:lvlJc w:val="left"/>
+      <w:pPr>
+        <w:ind w:left="1800" w:hanging="360"/>
+      </w:pPr>
+      <w:rPr>
+        <w:rFonts w:ascii="Courier New" w:hAnsi="Courier New" w:cs="Courier New" w:hint="default"/>
+      </w:rPr>
+    </w:lvl>
+    <w:lvl w:ilvl="2" w:tplc="04190005" w:tentative="1">
+      <w:start w:val="1"/>
+      <w:numFmt w:val="bullet"/>
+      <w:lvlText w:val=""/>
+      <w:lvlJc w:val="left"/>
+      <w:pPr>
+        <w:ind w:left="2520" w:hanging="360"/>
+      </w:pPr>
+      <w:rPr>
+        <w:rFonts w:ascii="Wingdings" w:hAnsi="Wingdings" w:hint="default"/>
+      </w:rPr>
+    </w:lvl>
+    <w:lvl w:ilvl="3" w:tplc="04190001" w:tentative="1">
+      <w:start w:val="1"/>
+      <w:numFmt w:val="bullet"/>
+      <w:lvlText w:val=""/>
+      <w:lvlJc w:val="left"/>
+      <w:pPr>
+        <w:ind w:left="3240" w:hanging="360"/>
+      </w:pPr>
+      <w:rPr>
+        <w:rFonts w:ascii="Symbol" w:hAnsi="Symbol" w:hint="default"/>
+      </w:rPr>
+    </w:lvl>
+    <w:lvl w:ilvl="4" w:tplc="04190003" w:tentative="1">
+      <w:start w:val="1"/>
+      <w:numFmt w:val="bullet"/>
+      <w:lvlText w:val="o"/>
+      <w:lvlJc w:val="left"/>
+      <w:pPr>
+        <w:ind w:left="3960" w:hanging="360"/>
+      </w:pPr>
+      <w:rPr>
+        <w:rFonts w:ascii="Courier New" w:hAnsi="Courier New" w:cs="Courier New" w:hint="default"/>
+      </w:rPr>
+    </w:lvl>
+    <w:lvl w:ilvl="5" w:tplc="04190005" w:tentative="1">
+      <w:start w:val="1"/>
+      <w:numFmt w:val="bullet"/>
+      <w:lvlText w:val=""/>
+      <w:lvlJc w:val="left"/>
+      <w:pPr>
+        <w:ind w:left="4680" w:hanging="360"/>
+      </w:pPr>
+      <w:rPr>
+        <w:rFonts w:ascii="Wingdings" w:hAnsi="Wingdings" w:hint="default"/>
+      </w:rPr>
+    </w:lvl>
+    <w:lvl w:ilvl="6" w:tplc="04190001" w:tentative="1">
+      <w:start w:val="1"/>
+      <w:numFmt w:val="bullet"/>
+      <w:lvlText w:val=""/>
+      <w:lvlJc w:val="left"/>
+      <w:pPr>
+        <w:ind w:left="5400" w:hanging="360"/>
+      </w:pPr>
+      <w:rPr>
+        <w:rFonts w:ascii="Symbol" w:hAnsi="Symbol" w:hint="default"/>
+      </w:rPr>
+    </w:lvl>
+    <w:lvl w:ilvl="7" w:tplc="04190003" w:tentative="1">
+      <w:start w:val="1"/>
+      <w:numFmt w:val="bullet"/>
+      <w:lvlText w:val="o"/>
+      <w:lvlJc w:val="left"/>
+      <w:pPr>
+        <w:ind w:left="6120" w:hanging="360"/>
+      </w:pPr>
+      <w:rPr>
+        <w:rFonts w:ascii="Courier New" w:hAnsi="Courier New" w:cs="Courier New" w:hint="default"/>
+      </w:rPr>
+    </w:lvl>
+    <w:lvl w:ilvl="8" w:tplc="04190005" w:tentative="1">
+      <w:start w:val="1"/>
+      <w:numFmt w:val="bullet"/>
+      <w:lvlText w:val=""/>
+      <w:lvlJc w:val="left"/>
+      <w:pPr>
+        <w:ind w:left="6840" w:hanging="360"/>
+      </w:pPr>
+      <w:rPr>
+        <w:rFonts w:ascii="Wingdings" w:hAnsi="Wingdings" w:hint="default"/>
+      </w:rPr>
+    </w:lvl>
+  </w:abstractNum>
+  <w:abstractNum w:abstractNumId="3" w15:restartNumberingAfterBreak="0">
     <w:nsid w:val="29A60735"/>
     <w:multiLevelType w:val="multilevel"/>
     <w:tmpl w:val="5CBE640C"/>
@@ -37402,7 +38158,7 @@
       </w:pPr>
     </w:lvl>
   </w:abstractNum>
-  <w:abstractNum w:abstractNumId="3" w15:restartNumberingAfterBreak="0">
+  <w:abstractNum w:abstractNumId="4" w15:restartNumberingAfterBreak="0">
     <w:nsid w:val="2EC85F54"/>
     <w:multiLevelType w:val="multilevel"/>
     <w:tmpl w:val="EE665D2C"/>
@@ -37515,7 +38271,7 @@
       </w:pPr>
     </w:lvl>
   </w:abstractNum>
-  <w:abstractNum w:abstractNumId="4" w15:restartNumberingAfterBreak="0">
+  <w:abstractNum w:abstractNumId="5" w15:restartNumberingAfterBreak="0">
     <w:nsid w:val="2FD660C1"/>
     <w:multiLevelType w:val="hybridMultilevel"/>
     <w:tmpl w:val="3CF27048"/>
@@ -37628,7 +38384,7 @@
       </w:rPr>
     </w:lvl>
   </w:abstractNum>
-  <w:abstractNum w:abstractNumId="5" w15:restartNumberingAfterBreak="0">
+  <w:abstractNum w:abstractNumId="6" w15:restartNumberingAfterBreak="0">
     <w:nsid w:val="41330DD4"/>
     <w:multiLevelType w:val="multilevel"/>
     <w:tmpl w:val="CC463F60"/>
@@ -37773,7 +38529,7 @@
       </w:rPr>
     </w:lvl>
   </w:abstractNum>
-  <w:abstractNum w:abstractNumId="6" w15:restartNumberingAfterBreak="0">
+  <w:abstractNum w:abstractNumId="7" w15:restartNumberingAfterBreak="0">
     <w:nsid w:val="416D4588"/>
     <w:multiLevelType w:val="multilevel"/>
     <w:tmpl w:val="CC463F60"/>
@@ -37918,7 +38674,7 @@
       </w:rPr>
     </w:lvl>
   </w:abstractNum>
-  <w:abstractNum w:abstractNumId="7" w15:restartNumberingAfterBreak="0">
+  <w:abstractNum w:abstractNumId="8" w15:restartNumberingAfterBreak="0">
     <w:nsid w:val="524D193F"/>
     <w:multiLevelType w:val="hybridMultilevel"/>
     <w:tmpl w:val="B402449A"/>
@@ -38007,7 +38763,7 @@
       </w:pPr>
     </w:lvl>
   </w:abstractNum>
-  <w:abstractNum w:abstractNumId="8" w15:restartNumberingAfterBreak="0">
+  <w:abstractNum w:abstractNumId="9" w15:restartNumberingAfterBreak="0">
     <w:nsid w:val="5E8571D0"/>
     <w:multiLevelType w:val="multilevel"/>
     <w:tmpl w:val="CC463F60"/>
@@ -38152,7 +38908,7 @@
       </w:rPr>
     </w:lvl>
   </w:abstractNum>
-  <w:abstractNum w:abstractNumId="9" w15:restartNumberingAfterBreak="0">
+  <w:abstractNum w:abstractNumId="10" w15:restartNumberingAfterBreak="0">
     <w:nsid w:val="60CA0005"/>
     <w:multiLevelType w:val="hybridMultilevel"/>
     <w:tmpl w:val="11B0D574"/>
@@ -38241,7 +38997,7 @@
       </w:pPr>
     </w:lvl>
   </w:abstractNum>
-  <w:abstractNum w:abstractNumId="10" w15:restartNumberingAfterBreak="0">
+  <w:abstractNum w:abstractNumId="11" w15:restartNumberingAfterBreak="0">
     <w:nsid w:val="74FD6007"/>
     <w:multiLevelType w:val="hybridMultilevel"/>
     <w:tmpl w:val="F918D902"/>
@@ -38331,37 +39087,40 @@
     </w:lvl>
   </w:abstractNum>
   <w:num w:numId="1">
-    <w:abstractNumId w:val="3"/>
+    <w:abstractNumId w:val="4"/>
   </w:num>
   <w:num w:numId="2">
-    <w:abstractNumId w:val="8"/>
+    <w:abstractNumId w:val="9"/>
   </w:num>
   <w:num w:numId="3">
     <w:abstractNumId w:val="1"/>
   </w:num>
   <w:num w:numId="4">
-    <w:abstractNumId w:val="10"/>
+    <w:abstractNumId w:val="11"/>
   </w:num>
   <w:num w:numId="5">
-    <w:abstractNumId w:val="9"/>
+    <w:abstractNumId w:val="10"/>
   </w:num>
   <w:num w:numId="6">
     <w:abstractNumId w:val="0"/>
   </w:num>
   <w:num w:numId="7">
-    <w:abstractNumId w:val="4"/>
+    <w:abstractNumId w:val="5"/>
   </w:num>
   <w:num w:numId="8">
-    <w:abstractNumId w:val="2"/>
+    <w:abstractNumId w:val="3"/>
   </w:num>
   <w:num w:numId="9">
+    <w:abstractNumId w:val="7"/>
+  </w:num>
+  <w:num w:numId="10">
+    <w:abstractNumId w:val="8"/>
+  </w:num>
+  <w:num w:numId="11">
     <w:abstractNumId w:val="6"/>
   </w:num>
-  <w:num w:numId="10">
-    <w:abstractNumId w:val="7"/>
-  </w:num>
-  <w:num w:numId="11">
-    <w:abstractNumId w:val="5"/>
+  <w:num w:numId="12">
+    <w:abstractNumId w:val="2"/>
   </w:num>
 </w:numbering>
 </file>

</xml_diff>